<commit_message>
added AWS link to documentation
</commit_message>
<xml_diff>
--- a/Documentation_milestone 2/Milestone 2_majorproject-5-wed-16-30-5.docx
+++ b/Documentation_milestone 2/Milestone 2_majorproject-5-wed-16-30-5.docx
@@ -535,9 +535,11 @@
       <w:pPr>
         <w:pStyle w:val="Normal"/>
         <w:ind w:left="0" w:hanging="0"/>
-        <w:rPr>
-          <w:rFonts w:ascii="맑은 고딕" w:hAnsi="맑은 고딕" w:eastAsia="맑은 고딕" w:cs="맑은 고딕" w:asciiTheme="minorAscii" w:cstheme="minorAscii" w:eastAsiaTheme="minorAscii" w:hAnsiTheme="minorAscii"/>
-          <w:b w:val="false"/>
+        <w:rPr/>
+      </w:pPr>
+      <w:r>
+        <w:rPr>
+          <w:rFonts w:eastAsia="맑은 고딕" w:cs="맑은 고딕" w:cstheme="minorAscii" w:eastAsiaTheme="minorAscii"/>
           <w:b w:val="false"/>
           <w:bCs w:val="false"/>
           <w:color w:val="auto"/>
@@ -545,7 +547,8 @@
           <w:szCs w:val="24"/>
           <w:lang w:eastAsia="ko-KR"/>
         </w:rPr>
-      </w:pPr>
+        <w:t xml:space="preserve">AWS: </w:t>
+      </w:r>
       <w:r>
         <w:rPr>
           <w:rFonts w:eastAsia="맑은 고딕" w:cs="맑은 고딕" w:cstheme="minorAscii" w:eastAsiaTheme="minorAscii"/>
@@ -556,7 +559,19 @@
           <w:szCs w:val="24"/>
           <w:lang w:eastAsia="ko-KR"/>
         </w:rPr>
-        <w:t xml:space="preserve">AWS: </w:t>
+        <w:t>3.90.153.163:</w:t>
+      </w:r>
+      <w:r>
+        <w:rPr>
+          <w:rFonts w:eastAsia="맑은 고딕" w:cs="맑은 고딕" w:cstheme="minorAscii" w:eastAsiaTheme="minorAscii"/>
+          <w:b w:val="false"/>
+          <w:bCs w:val="false"/>
+          <w:color w:val="auto"/>
+          <w:sz w:val="24"/>
+          <w:szCs w:val="24"/>
+          <w:lang w:eastAsia="ko-KR"/>
+        </w:rPr>
+        <w:t>3000</w:t>
       </w:r>
     </w:p>
     <w:p>
@@ -1300,7 +1315,7 @@
           <w:numId w:val="4"/>
         </w:numPr>
         <w:bidi w:val="0"/>
-        <w:spacing w:lineRule="auto" w:line="259" w:beforeAutospacing="0" w:before="0" w:afterAutospacing="0" w:after="160"/>
+        <w:spacing w:lineRule="auto" w:line="259" w:beforeAutospacing="0" w:before="0" w:afterAutospacing="0" w:after="0"/>
         <w:ind w:left="720" w:right="0" w:hanging="360"/>
         <w:jc w:val="both"/>
         <w:rPr/>
@@ -5110,6 +5125,9 @@
       </w:pPr>
       <w:rPr>
         <w:rFonts w:ascii="Symbol" w:hAnsi="Symbol" w:cs="Symbol" w:hint="default"/>
+        <w:sz w:val="24"/>
+        <w:b w:val="false"/>
+        <w:rFonts w:cs="Symbol"/>
       </w:rPr>
     </w:lvl>
     <w:lvl w:ilvl="1">
@@ -5122,6 +5140,9 @@
       </w:pPr>
       <w:rPr>
         <w:rFonts w:ascii="Wingdings" w:hAnsi="Wingdings" w:cs="Wingdings" w:hint="default"/>
+        <w:sz w:val="24"/>
+        <w:b w:val="false"/>
+        <w:rFonts w:cs="Wingdings"/>
       </w:rPr>
     </w:lvl>
     <w:lvl w:ilvl="2">
@@ -5134,6 +5155,7 @@
       </w:pPr>
       <w:rPr>
         <w:rFonts w:ascii="Wingdings" w:hAnsi="Wingdings" w:cs="Wingdings" w:hint="default"/>
+        <w:rFonts w:cs="Wingdings"/>
       </w:rPr>
     </w:lvl>
     <w:lvl w:ilvl="3">
@@ -5146,6 +5168,7 @@
       </w:pPr>
       <w:rPr>
         <w:rFonts w:ascii="Symbol" w:hAnsi="Symbol" w:cs="Symbol" w:hint="default"/>
+        <w:rFonts w:cs="Symbol"/>
       </w:rPr>
     </w:lvl>
     <w:lvl w:ilvl="4">
@@ -5158,6 +5181,7 @@
       </w:pPr>
       <w:rPr>
         <w:rFonts w:ascii="Courier New" w:hAnsi="Courier New" w:cs="Courier New" w:hint="default"/>
+        <w:rFonts w:cs="Courier New"/>
       </w:rPr>
     </w:lvl>
     <w:lvl w:ilvl="5">
@@ -5170,6 +5194,7 @@
       </w:pPr>
       <w:rPr>
         <w:rFonts w:ascii="Wingdings" w:hAnsi="Wingdings" w:cs="Wingdings" w:hint="default"/>
+        <w:rFonts w:cs="Wingdings"/>
       </w:rPr>
     </w:lvl>
     <w:lvl w:ilvl="6">
@@ -5182,6 +5207,7 @@
       </w:pPr>
       <w:rPr>
         <w:rFonts w:ascii="Symbol" w:hAnsi="Symbol" w:cs="Symbol" w:hint="default"/>
+        <w:rFonts w:cs="Symbol"/>
       </w:rPr>
     </w:lvl>
     <w:lvl w:ilvl="7">
@@ -5194,6 +5220,7 @@
       </w:pPr>
       <w:rPr>
         <w:rFonts w:ascii="Courier New" w:hAnsi="Courier New" w:cs="Courier New" w:hint="default"/>
+        <w:rFonts w:cs="Courier New"/>
       </w:rPr>
     </w:lvl>
     <w:lvl w:ilvl="8">
@@ -5206,6 +5233,7 @@
       </w:pPr>
       <w:rPr>
         <w:rFonts w:ascii="Wingdings" w:hAnsi="Wingdings" w:cs="Wingdings" w:hint="default"/>
+        <w:rFonts w:cs="Wingdings"/>
       </w:rPr>
     </w:lvl>
   </w:abstractNum>
@@ -5220,6 +5248,7 @@
       </w:pPr>
       <w:rPr>
         <w:rFonts w:ascii="Wingdings" w:hAnsi="Wingdings" w:cs="Wingdings" w:hint="default"/>
+        <w:rFonts w:cs="Wingdings"/>
       </w:rPr>
     </w:lvl>
     <w:lvl w:ilvl="1">
@@ -5232,6 +5261,9 @@
       </w:pPr>
       <w:rPr>
         <w:rFonts w:ascii="Wingdings" w:hAnsi="Wingdings" w:cs="Wingdings" w:hint="default"/>
+        <w:sz w:val="24"/>
+        <w:b w:val="false"/>
+        <w:rFonts w:cs="Wingdings"/>
       </w:rPr>
     </w:lvl>
     <w:lvl w:ilvl="2">
@@ -5244,6 +5276,7 @@
       </w:pPr>
       <w:rPr>
         <w:rFonts w:ascii="Wingdings" w:hAnsi="Wingdings" w:cs="Wingdings" w:hint="default"/>
+        <w:rFonts w:cs="Wingdings"/>
       </w:rPr>
     </w:lvl>
     <w:lvl w:ilvl="3">
@@ -5256,6 +5289,7 @@
       </w:pPr>
       <w:rPr>
         <w:rFonts w:ascii="Symbol" w:hAnsi="Symbol" w:cs="Symbol" w:hint="default"/>
+        <w:rFonts w:cs="Symbol"/>
       </w:rPr>
     </w:lvl>
     <w:lvl w:ilvl="4">
@@ -5268,6 +5302,7 @@
       </w:pPr>
       <w:rPr>
         <w:rFonts w:ascii="Courier New" w:hAnsi="Courier New" w:cs="Courier New" w:hint="default"/>
+        <w:rFonts w:cs="Courier New"/>
       </w:rPr>
     </w:lvl>
     <w:lvl w:ilvl="5">
@@ -5280,6 +5315,7 @@
       </w:pPr>
       <w:rPr>
         <w:rFonts w:ascii="Wingdings" w:hAnsi="Wingdings" w:cs="Wingdings" w:hint="default"/>
+        <w:rFonts w:cs="Wingdings"/>
       </w:rPr>
     </w:lvl>
     <w:lvl w:ilvl="6">
@@ -5292,6 +5328,7 @@
       </w:pPr>
       <w:rPr>
         <w:rFonts w:ascii="Symbol" w:hAnsi="Symbol" w:cs="Symbol" w:hint="default"/>
+        <w:rFonts w:cs="Symbol"/>
       </w:rPr>
     </w:lvl>
     <w:lvl w:ilvl="7">
@@ -5304,6 +5341,7 @@
       </w:pPr>
       <w:rPr>
         <w:rFonts w:ascii="Courier New" w:hAnsi="Courier New" w:cs="Courier New" w:hint="default"/>
+        <w:rFonts w:cs="Courier New"/>
       </w:rPr>
     </w:lvl>
     <w:lvl w:ilvl="8">
@@ -5316,6 +5354,7 @@
       </w:pPr>
       <w:rPr>
         <w:rFonts w:ascii="Wingdings" w:hAnsi="Wingdings" w:cs="Wingdings" w:hint="default"/>
+        <w:rFonts w:cs="Wingdings"/>
       </w:rPr>
     </w:lvl>
   </w:abstractNum>
@@ -5330,6 +5369,9 @@
       </w:pPr>
       <w:rPr>
         <w:rFonts w:ascii="Symbol" w:hAnsi="Symbol" w:cs="Symbol" w:hint="default"/>
+        <w:sz w:val="24"/>
+        <w:b w:val="false"/>
+        <w:rFonts w:cs="Symbol"/>
       </w:rPr>
     </w:lvl>
     <w:lvl w:ilvl="1">
@@ -5342,6 +5384,9 @@
       </w:pPr>
       <w:rPr>
         <w:rFonts w:ascii="Courier New" w:hAnsi="Courier New" w:cs="Courier New" w:hint="default"/>
+        <w:sz w:val="24"/>
+        <w:b w:val="false"/>
+        <w:rFonts w:cs="Courier New"/>
       </w:rPr>
     </w:lvl>
     <w:lvl w:ilvl="2">
@@ -5354,6 +5399,7 @@
       </w:pPr>
       <w:rPr>
         <w:rFonts w:ascii="Wingdings" w:hAnsi="Wingdings" w:cs="Wingdings" w:hint="default"/>
+        <w:rFonts w:cs="Wingdings"/>
       </w:rPr>
     </w:lvl>
     <w:lvl w:ilvl="3">
@@ -5366,6 +5412,7 @@
       </w:pPr>
       <w:rPr>
         <w:rFonts w:ascii="Symbol" w:hAnsi="Symbol" w:cs="Symbol" w:hint="default"/>
+        <w:rFonts w:cs="Symbol"/>
       </w:rPr>
     </w:lvl>
     <w:lvl w:ilvl="4">
@@ -5378,6 +5425,7 @@
       </w:pPr>
       <w:rPr>
         <w:rFonts w:ascii="Courier New" w:hAnsi="Courier New" w:cs="Courier New" w:hint="default"/>
+        <w:rFonts w:cs="Courier New"/>
       </w:rPr>
     </w:lvl>
     <w:lvl w:ilvl="5">
@@ -5390,6 +5438,7 @@
       </w:pPr>
       <w:rPr>
         <w:rFonts w:ascii="Wingdings" w:hAnsi="Wingdings" w:cs="Wingdings" w:hint="default"/>
+        <w:rFonts w:cs="Wingdings"/>
       </w:rPr>
     </w:lvl>
     <w:lvl w:ilvl="6">
@@ -5402,6 +5451,7 @@
       </w:pPr>
       <w:rPr>
         <w:rFonts w:ascii="Symbol" w:hAnsi="Symbol" w:cs="Symbol" w:hint="default"/>
+        <w:rFonts w:cs="Symbol"/>
       </w:rPr>
     </w:lvl>
     <w:lvl w:ilvl="7">
@@ -5414,6 +5464,7 @@
       </w:pPr>
       <w:rPr>
         <w:rFonts w:ascii="Courier New" w:hAnsi="Courier New" w:cs="Courier New" w:hint="default"/>
+        <w:rFonts w:cs="Courier New"/>
       </w:rPr>
     </w:lvl>
     <w:lvl w:ilvl="8">
@@ -5426,6 +5477,7 @@
       </w:pPr>
       <w:rPr>
         <w:rFonts w:ascii="Wingdings" w:hAnsi="Wingdings" w:cs="Wingdings" w:hint="default"/>
+        <w:rFonts w:cs="Wingdings"/>
       </w:rPr>
     </w:lvl>
   </w:abstractNum>
@@ -5440,6 +5492,9 @@
       </w:pPr>
       <w:rPr>
         <w:rFonts w:ascii="Symbol" w:hAnsi="Symbol" w:cs="Symbol" w:hint="default"/>
+        <w:sz w:val="24"/>
+        <w:b w:val="false"/>
+        <w:rFonts w:cs="Symbol"/>
       </w:rPr>
     </w:lvl>
     <w:lvl w:ilvl="1">
@@ -5452,6 +5507,7 @@
       </w:pPr>
       <w:rPr>
         <w:rFonts w:ascii="Courier New" w:hAnsi="Courier New" w:cs="Courier New" w:hint="default"/>
+        <w:rFonts w:cs="Courier New"/>
       </w:rPr>
     </w:lvl>
     <w:lvl w:ilvl="2">
@@ -5464,6 +5520,7 @@
       </w:pPr>
       <w:rPr>
         <w:rFonts w:ascii="Wingdings" w:hAnsi="Wingdings" w:cs="Wingdings" w:hint="default"/>
+        <w:rFonts w:cs="Wingdings"/>
       </w:rPr>
     </w:lvl>
     <w:lvl w:ilvl="3">
@@ -5476,6 +5533,7 @@
       </w:pPr>
       <w:rPr>
         <w:rFonts w:ascii="Symbol" w:hAnsi="Symbol" w:cs="Symbol" w:hint="default"/>
+        <w:rFonts w:cs="Symbol"/>
       </w:rPr>
     </w:lvl>
     <w:lvl w:ilvl="4">
@@ -5488,6 +5546,7 @@
       </w:pPr>
       <w:rPr>
         <w:rFonts w:ascii="Courier New" w:hAnsi="Courier New" w:cs="Courier New" w:hint="default"/>
+        <w:rFonts w:cs="Courier New"/>
       </w:rPr>
     </w:lvl>
     <w:lvl w:ilvl="5">
@@ -5500,6 +5559,7 @@
       </w:pPr>
       <w:rPr>
         <w:rFonts w:ascii="Wingdings" w:hAnsi="Wingdings" w:cs="Wingdings" w:hint="default"/>
+        <w:rFonts w:cs="Wingdings"/>
       </w:rPr>
     </w:lvl>
     <w:lvl w:ilvl="6">
@@ -5512,6 +5572,7 @@
       </w:pPr>
       <w:rPr>
         <w:rFonts w:ascii="Symbol" w:hAnsi="Symbol" w:cs="Symbol" w:hint="default"/>
+        <w:rFonts w:cs="Symbol"/>
       </w:rPr>
     </w:lvl>
     <w:lvl w:ilvl="7">
@@ -5524,6 +5585,7 @@
       </w:pPr>
       <w:rPr>
         <w:rFonts w:ascii="Courier New" w:hAnsi="Courier New" w:cs="Courier New" w:hint="default"/>
+        <w:rFonts w:cs="Courier New"/>
       </w:rPr>
     </w:lvl>
     <w:lvl w:ilvl="8">
@@ -5536,6 +5598,7 @@
       </w:pPr>
       <w:rPr>
         <w:rFonts w:ascii="Wingdings" w:hAnsi="Wingdings" w:cs="Wingdings" w:hint="default"/>
+        <w:rFonts w:cs="Wingdings"/>
       </w:rPr>
     </w:lvl>
   </w:abstractNum>
@@ -5550,6 +5613,8 @@
       </w:pPr>
       <w:rPr>
         <w:rFonts w:ascii="Symbol" w:hAnsi="Symbol" w:cs="Symbol" w:hint="default"/>
+        <w:sz w:val="24"/>
+        <w:rFonts w:cs="Symbol"/>
       </w:rPr>
     </w:lvl>
     <w:lvl w:ilvl="1">
@@ -5562,6 +5627,8 @@
       </w:pPr>
       <w:rPr>
         <w:rFonts w:ascii="Courier New" w:hAnsi="Courier New" w:cs="Courier New" w:hint="default"/>
+        <w:sz w:val="24"/>
+        <w:rFonts w:cs="Courier New"/>
       </w:rPr>
     </w:lvl>
     <w:lvl w:ilvl="2">
@@ -5574,6 +5641,7 @@
       </w:pPr>
       <w:rPr>
         <w:rFonts w:ascii="Wingdings" w:hAnsi="Wingdings" w:cs="Wingdings" w:hint="default"/>
+        <w:rFonts w:cs="Wingdings"/>
       </w:rPr>
     </w:lvl>
     <w:lvl w:ilvl="3">
@@ -5586,6 +5654,7 @@
       </w:pPr>
       <w:rPr>
         <w:rFonts w:ascii="Symbol" w:hAnsi="Symbol" w:cs="Symbol" w:hint="default"/>
+        <w:rFonts w:cs="Symbol"/>
       </w:rPr>
     </w:lvl>
     <w:lvl w:ilvl="4">
@@ -5598,6 +5667,7 @@
       </w:pPr>
       <w:rPr>
         <w:rFonts w:ascii="Courier New" w:hAnsi="Courier New" w:cs="Courier New" w:hint="default"/>
+        <w:rFonts w:cs="Courier New"/>
       </w:rPr>
     </w:lvl>
     <w:lvl w:ilvl="5">
@@ -5610,6 +5680,7 @@
       </w:pPr>
       <w:rPr>
         <w:rFonts w:ascii="Wingdings" w:hAnsi="Wingdings" w:cs="Wingdings" w:hint="default"/>
+        <w:rFonts w:cs="Wingdings"/>
       </w:rPr>
     </w:lvl>
     <w:lvl w:ilvl="6">
@@ -5622,6 +5693,7 @@
       </w:pPr>
       <w:rPr>
         <w:rFonts w:ascii="Symbol" w:hAnsi="Symbol" w:cs="Symbol" w:hint="default"/>
+        <w:rFonts w:cs="Symbol"/>
       </w:rPr>
     </w:lvl>
     <w:lvl w:ilvl="7">
@@ -5634,6 +5706,7 @@
       </w:pPr>
       <w:rPr>
         <w:rFonts w:ascii="Courier New" w:hAnsi="Courier New" w:cs="Courier New" w:hint="default"/>
+        <w:rFonts w:cs="Courier New"/>
       </w:rPr>
     </w:lvl>
     <w:lvl w:ilvl="8">
@@ -5646,6 +5719,7 @@
       </w:pPr>
       <w:rPr>
         <w:rFonts w:ascii="Wingdings" w:hAnsi="Wingdings" w:cs="Wingdings" w:hint="default"/>
+        <w:rFonts w:cs="Wingdings"/>
       </w:rPr>
     </w:lvl>
   </w:abstractNum>
@@ -5743,6 +5817,7 @@
       </w:pPr>
       <w:rPr>
         <w:rFonts w:ascii="Wingdings" w:hAnsi="Wingdings" w:cs="Wingdings" w:hint="default"/>
+        <w:rFonts w:cs="Wingdings"/>
       </w:rPr>
     </w:lvl>
     <w:lvl w:ilvl="1">
@@ -5755,6 +5830,8 @@
       </w:pPr>
       <w:rPr>
         <w:rFonts w:ascii="Courier New" w:hAnsi="Courier New" w:cs="Courier New" w:hint="default"/>
+        <w:sz w:val="25"/>
+        <w:rFonts w:cs="Courier New"/>
       </w:rPr>
     </w:lvl>
     <w:lvl w:ilvl="2">
@@ -5767,6 +5844,7 @@
       </w:pPr>
       <w:rPr>
         <w:rFonts w:ascii="Wingdings" w:hAnsi="Wingdings" w:cs="Wingdings" w:hint="default"/>
+        <w:rFonts w:cs="Wingdings"/>
       </w:rPr>
     </w:lvl>
     <w:lvl w:ilvl="3">
@@ -5779,6 +5857,7 @@
       </w:pPr>
       <w:rPr>
         <w:rFonts w:ascii="Symbol" w:hAnsi="Symbol" w:cs="Symbol" w:hint="default"/>
+        <w:rFonts w:cs="Symbol"/>
       </w:rPr>
     </w:lvl>
     <w:lvl w:ilvl="4">
@@ -5791,6 +5870,7 @@
       </w:pPr>
       <w:rPr>
         <w:rFonts w:ascii="Courier New" w:hAnsi="Courier New" w:cs="Courier New" w:hint="default"/>
+        <w:rFonts w:cs="Courier New"/>
       </w:rPr>
     </w:lvl>
     <w:lvl w:ilvl="5">
@@ -5803,6 +5883,7 @@
       </w:pPr>
       <w:rPr>
         <w:rFonts w:ascii="Wingdings" w:hAnsi="Wingdings" w:cs="Wingdings" w:hint="default"/>
+        <w:rFonts w:cs="Wingdings"/>
       </w:rPr>
     </w:lvl>
     <w:lvl w:ilvl="6">
@@ -5815,6 +5896,7 @@
       </w:pPr>
       <w:rPr>
         <w:rFonts w:ascii="Symbol" w:hAnsi="Symbol" w:cs="Symbol" w:hint="default"/>
+        <w:rFonts w:cs="Symbol"/>
       </w:rPr>
     </w:lvl>
     <w:lvl w:ilvl="7">
@@ -5827,6 +5909,7 @@
       </w:pPr>
       <w:rPr>
         <w:rFonts w:ascii="Courier New" w:hAnsi="Courier New" w:cs="Courier New" w:hint="default"/>
+        <w:rFonts w:cs="Courier New"/>
       </w:rPr>
     </w:lvl>
     <w:lvl w:ilvl="8">
@@ -5839,6 +5922,7 @@
       </w:pPr>
       <w:rPr>
         <w:rFonts w:ascii="Wingdings" w:hAnsi="Wingdings" w:cs="Wingdings" w:hint="default"/>
+        <w:rFonts w:cs="Wingdings"/>
       </w:rPr>
     </w:lvl>
   </w:abstractNum>
@@ -5853,6 +5937,7 @@
       </w:pPr>
       <w:rPr>
         <w:rFonts w:ascii="Symbol" w:hAnsi="Symbol" w:cs="Symbol" w:hint="default"/>
+        <w:rFonts w:cs="Symbol"/>
       </w:rPr>
     </w:lvl>
     <w:lvl w:ilvl="1">
@@ -5865,6 +5950,9 @@
       </w:pPr>
       <w:rPr>
         <w:rFonts w:ascii="Symbol" w:hAnsi="Symbol" w:cs="Symbol" w:hint="default"/>
+        <w:sz w:val="25"/>
+        <w:b w:val="false"/>
+        <w:rFonts w:cs="Symbol"/>
       </w:rPr>
     </w:lvl>
     <w:lvl w:ilvl="2">
@@ -5877,6 +5965,7 @@
       </w:pPr>
       <w:rPr>
         <w:rFonts w:ascii="Wingdings" w:hAnsi="Wingdings" w:cs="Wingdings" w:hint="default"/>
+        <w:rFonts w:cs="Wingdings"/>
       </w:rPr>
     </w:lvl>
     <w:lvl w:ilvl="3">
@@ -5889,6 +5978,7 @@
       </w:pPr>
       <w:rPr>
         <w:rFonts w:ascii="Symbol" w:hAnsi="Symbol" w:cs="Symbol" w:hint="default"/>
+        <w:rFonts w:cs="Symbol"/>
       </w:rPr>
     </w:lvl>
     <w:lvl w:ilvl="4">
@@ -5901,6 +5991,7 @@
       </w:pPr>
       <w:rPr>
         <w:rFonts w:ascii="Courier New" w:hAnsi="Courier New" w:cs="Courier New" w:hint="default"/>
+        <w:rFonts w:cs="Courier New"/>
       </w:rPr>
     </w:lvl>
     <w:lvl w:ilvl="5">
@@ -5913,6 +6004,7 @@
       </w:pPr>
       <w:rPr>
         <w:rFonts w:ascii="Wingdings" w:hAnsi="Wingdings" w:cs="Wingdings" w:hint="default"/>
+        <w:rFonts w:cs="Wingdings"/>
       </w:rPr>
     </w:lvl>
     <w:lvl w:ilvl="6">
@@ -5925,6 +6017,7 @@
       </w:pPr>
       <w:rPr>
         <w:rFonts w:ascii="Symbol" w:hAnsi="Symbol" w:cs="Symbol" w:hint="default"/>
+        <w:rFonts w:cs="Symbol"/>
       </w:rPr>
     </w:lvl>
     <w:lvl w:ilvl="7">
@@ -5937,6 +6030,7 @@
       </w:pPr>
       <w:rPr>
         <w:rFonts w:ascii="Courier New" w:hAnsi="Courier New" w:cs="Courier New" w:hint="default"/>
+        <w:rFonts w:cs="Courier New"/>
       </w:rPr>
     </w:lvl>
     <w:lvl w:ilvl="8">
@@ -5949,6 +6043,7 @@
       </w:pPr>
       <w:rPr>
         <w:rFonts w:ascii="Wingdings" w:hAnsi="Wingdings" w:cs="Wingdings" w:hint="default"/>
+        <w:rFonts w:cs="Wingdings"/>
       </w:rPr>
     </w:lvl>
   </w:abstractNum>
@@ -5963,6 +6058,7 @@
       </w:pPr>
       <w:rPr>
         <w:rFonts w:ascii="Wingdings" w:hAnsi="Wingdings" w:cs="Wingdings" w:hint="default"/>
+        <w:rFonts w:cs="Wingdings"/>
       </w:rPr>
     </w:lvl>
     <w:lvl w:ilvl="1">
@@ -5975,6 +6071,7 @@
       </w:pPr>
       <w:rPr>
         <w:rFonts w:ascii="Courier New" w:hAnsi="Courier New" w:cs="Courier New" w:hint="default"/>
+        <w:rFonts w:cs="Courier New"/>
       </w:rPr>
     </w:lvl>
     <w:lvl w:ilvl="2">
@@ -5987,6 +6084,8 @@
       </w:pPr>
       <w:rPr>
         <w:rFonts w:ascii="Wingdings" w:hAnsi="Wingdings" w:cs="Wingdings" w:hint="default"/>
+        <w:sz w:val="25"/>
+        <w:rFonts w:cs="Wingdings"/>
       </w:rPr>
     </w:lvl>
     <w:lvl w:ilvl="3">
@@ -5999,6 +6098,7 @@
       </w:pPr>
       <w:rPr>
         <w:rFonts w:ascii="Symbol" w:hAnsi="Symbol" w:cs="Symbol" w:hint="default"/>
+        <w:rFonts w:cs="Symbol"/>
       </w:rPr>
     </w:lvl>
     <w:lvl w:ilvl="4">
@@ -6011,6 +6111,7 @@
       </w:pPr>
       <w:rPr>
         <w:rFonts w:ascii="Courier New" w:hAnsi="Courier New" w:cs="Courier New" w:hint="default"/>
+        <w:rFonts w:cs="Courier New"/>
       </w:rPr>
     </w:lvl>
     <w:lvl w:ilvl="5">
@@ -6023,6 +6124,7 @@
       </w:pPr>
       <w:rPr>
         <w:rFonts w:ascii="Wingdings" w:hAnsi="Wingdings" w:cs="Wingdings" w:hint="default"/>
+        <w:rFonts w:cs="Wingdings"/>
       </w:rPr>
     </w:lvl>
     <w:lvl w:ilvl="6">
@@ -6035,6 +6137,7 @@
       </w:pPr>
       <w:rPr>
         <w:rFonts w:ascii="Symbol" w:hAnsi="Symbol" w:cs="Symbol" w:hint="default"/>
+        <w:rFonts w:cs="Symbol"/>
       </w:rPr>
     </w:lvl>
     <w:lvl w:ilvl="7">
@@ -6047,6 +6150,7 @@
       </w:pPr>
       <w:rPr>
         <w:rFonts w:ascii="Courier New" w:hAnsi="Courier New" w:cs="Courier New" w:hint="default"/>
+        <w:rFonts w:cs="Courier New"/>
       </w:rPr>
     </w:lvl>
     <w:lvl w:ilvl="8">
@@ -6059,6 +6163,7 @@
       </w:pPr>
       <w:rPr>
         <w:rFonts w:ascii="Wingdings" w:hAnsi="Wingdings" w:cs="Wingdings" w:hint="default"/>
+        <w:rFonts w:cs="Wingdings"/>
       </w:rPr>
     </w:lvl>
   </w:abstractNum>
@@ -6073,6 +6178,7 @@
       </w:pPr>
       <w:rPr>
         <w:rFonts w:ascii="Wingdings" w:hAnsi="Wingdings" w:cs="Wingdings" w:hint="default"/>
+        <w:rFonts w:cs="Wingdings"/>
       </w:rPr>
     </w:lvl>
     <w:lvl w:ilvl="1">
@@ -6085,6 +6191,7 @@
       </w:pPr>
       <w:rPr>
         <w:rFonts w:ascii="Courier New" w:hAnsi="Courier New" w:cs="Courier New" w:hint="default"/>
+        <w:rFonts w:cs="Courier New"/>
       </w:rPr>
     </w:lvl>
     <w:lvl w:ilvl="2">
@@ -6097,6 +6204,8 @@
       </w:pPr>
       <w:rPr>
         <w:rFonts w:ascii="Wingdings" w:hAnsi="Wingdings" w:cs="Wingdings" w:hint="default"/>
+        <w:sz w:val="25"/>
+        <w:rFonts w:cs="Wingdings"/>
       </w:rPr>
     </w:lvl>
     <w:lvl w:ilvl="3">
@@ -6109,6 +6218,7 @@
       </w:pPr>
       <w:rPr>
         <w:rFonts w:ascii="Symbol" w:hAnsi="Symbol" w:cs="Symbol" w:hint="default"/>
+        <w:rFonts w:cs="Symbol"/>
       </w:rPr>
     </w:lvl>
     <w:lvl w:ilvl="4">
@@ -6121,6 +6231,7 @@
       </w:pPr>
       <w:rPr>
         <w:rFonts w:ascii="Courier New" w:hAnsi="Courier New" w:cs="Courier New" w:hint="default"/>
+        <w:rFonts w:cs="Courier New"/>
       </w:rPr>
     </w:lvl>
     <w:lvl w:ilvl="5">
@@ -6133,6 +6244,7 @@
       </w:pPr>
       <w:rPr>
         <w:rFonts w:ascii="Wingdings" w:hAnsi="Wingdings" w:cs="Wingdings" w:hint="default"/>
+        <w:rFonts w:cs="Wingdings"/>
       </w:rPr>
     </w:lvl>
     <w:lvl w:ilvl="6">
@@ -6145,6 +6257,7 @@
       </w:pPr>
       <w:rPr>
         <w:rFonts w:ascii="Symbol" w:hAnsi="Symbol" w:cs="Symbol" w:hint="default"/>
+        <w:rFonts w:cs="Symbol"/>
       </w:rPr>
     </w:lvl>
     <w:lvl w:ilvl="7">
@@ -6157,6 +6270,7 @@
       </w:pPr>
       <w:rPr>
         <w:rFonts w:ascii="Courier New" w:hAnsi="Courier New" w:cs="Courier New" w:hint="default"/>
+        <w:rFonts w:cs="Courier New"/>
       </w:rPr>
     </w:lvl>
     <w:lvl w:ilvl="8">
@@ -6169,6 +6283,7 @@
       </w:pPr>
       <w:rPr>
         <w:rFonts w:ascii="Wingdings" w:hAnsi="Wingdings" w:cs="Wingdings" w:hint="default"/>
+        <w:rFonts w:cs="Wingdings"/>
       </w:rPr>
     </w:lvl>
   </w:abstractNum>
@@ -6183,6 +6298,7 @@
       </w:pPr>
       <w:rPr>
         <w:rFonts w:ascii="Symbol" w:hAnsi="Symbol" w:cs="Symbol" w:hint="default"/>
+        <w:rFonts w:cs="Symbol"/>
       </w:rPr>
     </w:lvl>
     <w:lvl w:ilvl="1">
@@ -6195,6 +6311,7 @@
       </w:pPr>
       <w:rPr>
         <w:rFonts w:ascii="Courier New" w:hAnsi="Courier New" w:cs="Courier New" w:hint="default"/>
+        <w:rFonts w:cs="Courier New"/>
       </w:rPr>
     </w:lvl>
     <w:lvl w:ilvl="2">
@@ -6207,6 +6324,8 @@
       </w:pPr>
       <w:rPr>
         <w:rFonts w:ascii="Wingdings" w:hAnsi="Wingdings" w:cs="Wingdings" w:hint="default"/>
+        <w:sz w:val="25"/>
+        <w:rFonts w:cs="Wingdings"/>
       </w:rPr>
     </w:lvl>
     <w:lvl w:ilvl="3">
@@ -6219,6 +6338,7 @@
       </w:pPr>
       <w:rPr>
         <w:rFonts w:ascii="Symbol" w:hAnsi="Symbol" w:cs="Symbol" w:hint="default"/>
+        <w:rFonts w:cs="Symbol"/>
       </w:rPr>
     </w:lvl>
     <w:lvl w:ilvl="4">
@@ -6231,6 +6351,7 @@
       </w:pPr>
       <w:rPr>
         <w:rFonts w:ascii="Courier New" w:hAnsi="Courier New" w:cs="Courier New" w:hint="default"/>
+        <w:rFonts w:cs="Courier New"/>
       </w:rPr>
     </w:lvl>
     <w:lvl w:ilvl="5">
@@ -6243,6 +6364,7 @@
       </w:pPr>
       <w:rPr>
         <w:rFonts w:ascii="Wingdings" w:hAnsi="Wingdings" w:cs="Wingdings" w:hint="default"/>
+        <w:rFonts w:cs="Wingdings"/>
       </w:rPr>
     </w:lvl>
     <w:lvl w:ilvl="6">
@@ -6255,6 +6377,7 @@
       </w:pPr>
       <w:rPr>
         <w:rFonts w:ascii="Symbol" w:hAnsi="Symbol" w:cs="Symbol" w:hint="default"/>
+        <w:rFonts w:cs="Symbol"/>
       </w:rPr>
     </w:lvl>
     <w:lvl w:ilvl="7">
@@ -6267,6 +6390,7 @@
       </w:pPr>
       <w:rPr>
         <w:rFonts w:ascii="Courier New" w:hAnsi="Courier New" w:cs="Courier New" w:hint="default"/>
+        <w:rFonts w:cs="Courier New"/>
       </w:rPr>
     </w:lvl>
     <w:lvl w:ilvl="8">
@@ -6279,6 +6403,7 @@
       </w:pPr>
       <w:rPr>
         <w:rFonts w:ascii="Wingdings" w:hAnsi="Wingdings" w:cs="Wingdings" w:hint="default"/>
+        <w:rFonts w:cs="Wingdings"/>
       </w:rPr>
     </w:lvl>
   </w:abstractNum>
@@ -6293,6 +6418,7 @@
       </w:pPr>
       <w:rPr>
         <w:rFonts w:ascii="Symbol" w:hAnsi="Symbol" w:cs="Symbol" w:hint="default"/>
+        <w:rFonts w:cs="Symbol"/>
       </w:rPr>
     </w:lvl>
     <w:lvl w:ilvl="1">
@@ -6305,6 +6431,7 @@
       </w:pPr>
       <w:rPr>
         <w:rFonts w:ascii="Courier New" w:hAnsi="Courier New" w:cs="Courier New" w:hint="default"/>
+        <w:rFonts w:cs="Courier New"/>
       </w:rPr>
     </w:lvl>
     <w:lvl w:ilvl="2">
@@ -6317,6 +6444,9 @@
       </w:pPr>
       <w:rPr>
         <w:rFonts w:ascii="Wingdings" w:hAnsi="Wingdings" w:cs="Wingdings" w:hint="default"/>
+        <w:sz w:val="25"/>
+        <w:b w:val="false"/>
+        <w:rFonts w:cs="Wingdings"/>
       </w:rPr>
     </w:lvl>
     <w:lvl w:ilvl="3">
@@ -6329,6 +6459,7 @@
       </w:pPr>
       <w:rPr>
         <w:rFonts w:ascii="Symbol" w:hAnsi="Symbol" w:cs="Symbol" w:hint="default"/>
+        <w:rFonts w:cs="Symbol"/>
       </w:rPr>
     </w:lvl>
     <w:lvl w:ilvl="4">
@@ -6341,6 +6472,7 @@
       </w:pPr>
       <w:rPr>
         <w:rFonts w:ascii="Courier New" w:hAnsi="Courier New" w:cs="Courier New" w:hint="default"/>
+        <w:rFonts w:cs="Courier New"/>
       </w:rPr>
     </w:lvl>
     <w:lvl w:ilvl="5">
@@ -6353,6 +6485,7 @@
       </w:pPr>
       <w:rPr>
         <w:rFonts w:ascii="Wingdings" w:hAnsi="Wingdings" w:cs="Wingdings" w:hint="default"/>
+        <w:rFonts w:cs="Wingdings"/>
       </w:rPr>
     </w:lvl>
     <w:lvl w:ilvl="6">
@@ -6365,6 +6498,7 @@
       </w:pPr>
       <w:rPr>
         <w:rFonts w:ascii="Symbol" w:hAnsi="Symbol" w:cs="Symbol" w:hint="default"/>
+        <w:rFonts w:cs="Symbol"/>
       </w:rPr>
     </w:lvl>
     <w:lvl w:ilvl="7">
@@ -6377,6 +6511,7 @@
       </w:pPr>
       <w:rPr>
         <w:rFonts w:ascii="Courier New" w:hAnsi="Courier New" w:cs="Courier New" w:hint="default"/>
+        <w:rFonts w:cs="Courier New"/>
       </w:rPr>
     </w:lvl>
     <w:lvl w:ilvl="8">
@@ -6389,6 +6524,7 @@
       </w:pPr>
       <w:rPr>
         <w:rFonts w:ascii="Wingdings" w:hAnsi="Wingdings" w:cs="Wingdings" w:hint="default"/>
+        <w:rFonts w:cs="Wingdings"/>
       </w:rPr>
     </w:lvl>
   </w:abstractNum>
@@ -6403,6 +6539,7 @@
       </w:pPr>
       <w:rPr>
         <w:rFonts w:ascii="Wingdings" w:hAnsi="Wingdings" w:cs="Wingdings" w:hint="default"/>
+        <w:rFonts w:cs="Wingdings"/>
       </w:rPr>
     </w:lvl>
     <w:lvl w:ilvl="1">
@@ -6415,6 +6552,7 @@
       </w:pPr>
       <w:rPr>
         <w:rFonts w:ascii="Courier New" w:hAnsi="Courier New" w:cs="Courier New" w:hint="default"/>
+        <w:rFonts w:cs="Courier New"/>
       </w:rPr>
     </w:lvl>
     <w:lvl w:ilvl="2">
@@ -6427,6 +6565,8 @@
       </w:pPr>
       <w:rPr>
         <w:rFonts w:ascii="Wingdings" w:hAnsi="Wingdings" w:cs="Wingdings" w:hint="default"/>
+        <w:sz w:val="25"/>
+        <w:rFonts w:cs="Wingdings"/>
       </w:rPr>
     </w:lvl>
     <w:lvl w:ilvl="3">
@@ -6439,6 +6579,7 @@
       </w:pPr>
       <w:rPr>
         <w:rFonts w:ascii="Symbol" w:hAnsi="Symbol" w:cs="Symbol" w:hint="default"/>
+        <w:rFonts w:cs="Symbol"/>
       </w:rPr>
     </w:lvl>
     <w:lvl w:ilvl="4">
@@ -6451,6 +6592,7 @@
       </w:pPr>
       <w:rPr>
         <w:rFonts w:ascii="Courier New" w:hAnsi="Courier New" w:cs="Courier New" w:hint="default"/>
+        <w:rFonts w:cs="Courier New"/>
       </w:rPr>
     </w:lvl>
     <w:lvl w:ilvl="5">
@@ -6463,6 +6605,7 @@
       </w:pPr>
       <w:rPr>
         <w:rFonts w:ascii="Wingdings" w:hAnsi="Wingdings" w:cs="Wingdings" w:hint="default"/>
+        <w:rFonts w:cs="Wingdings"/>
       </w:rPr>
     </w:lvl>
     <w:lvl w:ilvl="6">
@@ -6475,6 +6618,7 @@
       </w:pPr>
       <w:rPr>
         <w:rFonts w:ascii="Symbol" w:hAnsi="Symbol" w:cs="Symbol" w:hint="default"/>
+        <w:rFonts w:cs="Symbol"/>
       </w:rPr>
     </w:lvl>
     <w:lvl w:ilvl="7">
@@ -6487,6 +6631,7 @@
       </w:pPr>
       <w:rPr>
         <w:rFonts w:ascii="Courier New" w:hAnsi="Courier New" w:cs="Courier New" w:hint="default"/>
+        <w:rFonts w:cs="Courier New"/>
       </w:rPr>
     </w:lvl>
     <w:lvl w:ilvl="8">
@@ -6499,6 +6644,7 @@
       </w:pPr>
       <w:rPr>
         <w:rFonts w:ascii="Wingdings" w:hAnsi="Wingdings" w:cs="Wingdings" w:hint="default"/>
+        <w:rFonts w:cs="Wingdings"/>
       </w:rPr>
     </w:lvl>
   </w:abstractNum>
@@ -6513,6 +6659,7 @@
       </w:pPr>
       <w:rPr>
         <w:rFonts w:ascii="Symbol" w:hAnsi="Symbol" w:cs="Symbol" w:hint="default"/>
+        <w:rFonts w:cs="Symbol"/>
       </w:rPr>
     </w:lvl>
     <w:lvl w:ilvl="1">
@@ -6525,6 +6672,7 @@
       </w:pPr>
       <w:rPr>
         <w:rFonts w:ascii="Courier New" w:hAnsi="Courier New" w:cs="Courier New" w:hint="default"/>
+        <w:rFonts w:cs="Courier New"/>
       </w:rPr>
     </w:lvl>
     <w:lvl w:ilvl="2">
@@ -6537,6 +6685,8 @@
       </w:pPr>
       <w:rPr>
         <w:rFonts w:ascii="Wingdings" w:hAnsi="Wingdings" w:cs="Wingdings" w:hint="default"/>
+        <w:sz w:val="25"/>
+        <w:rFonts w:cs="Wingdings"/>
       </w:rPr>
     </w:lvl>
     <w:lvl w:ilvl="3">
@@ -6549,6 +6699,7 @@
       </w:pPr>
       <w:rPr>
         <w:rFonts w:ascii="Symbol" w:hAnsi="Symbol" w:cs="Symbol" w:hint="default"/>
+        <w:rFonts w:cs="Symbol"/>
       </w:rPr>
     </w:lvl>
     <w:lvl w:ilvl="4">
@@ -6561,6 +6712,7 @@
       </w:pPr>
       <w:rPr>
         <w:rFonts w:ascii="Courier New" w:hAnsi="Courier New" w:cs="Courier New" w:hint="default"/>
+        <w:rFonts w:cs="Courier New"/>
       </w:rPr>
     </w:lvl>
     <w:lvl w:ilvl="5">
@@ -6573,6 +6725,7 @@
       </w:pPr>
       <w:rPr>
         <w:rFonts w:ascii="Wingdings" w:hAnsi="Wingdings" w:cs="Wingdings" w:hint="default"/>
+        <w:rFonts w:cs="Wingdings"/>
       </w:rPr>
     </w:lvl>
     <w:lvl w:ilvl="6">
@@ -6585,6 +6738,7 @@
       </w:pPr>
       <w:rPr>
         <w:rFonts w:ascii="Symbol" w:hAnsi="Symbol" w:cs="Symbol" w:hint="default"/>
+        <w:rFonts w:cs="Symbol"/>
       </w:rPr>
     </w:lvl>
     <w:lvl w:ilvl="7">
@@ -6597,6 +6751,7 @@
       </w:pPr>
       <w:rPr>
         <w:rFonts w:ascii="Courier New" w:hAnsi="Courier New" w:cs="Courier New" w:hint="default"/>
+        <w:rFonts w:cs="Courier New"/>
       </w:rPr>
     </w:lvl>
     <w:lvl w:ilvl="8">
@@ -6609,6 +6764,7 @@
       </w:pPr>
       <w:rPr>
         <w:rFonts w:ascii="Wingdings" w:hAnsi="Wingdings" w:cs="Wingdings" w:hint="default"/>
+        <w:rFonts w:cs="Wingdings"/>
       </w:rPr>
     </w:lvl>
   </w:abstractNum>
@@ -6623,6 +6779,7 @@
       </w:pPr>
       <w:rPr>
         <w:rFonts w:ascii="Symbol" w:hAnsi="Symbol" w:cs="Symbol" w:hint="default"/>
+        <w:rFonts w:cs="Symbol"/>
       </w:rPr>
     </w:lvl>
     <w:lvl w:ilvl="1">
@@ -6635,6 +6792,7 @@
       </w:pPr>
       <w:rPr>
         <w:rFonts w:ascii="Courier New" w:hAnsi="Courier New" w:cs="Courier New" w:hint="default"/>
+        <w:rFonts w:cs="Courier New"/>
       </w:rPr>
     </w:lvl>
     <w:lvl w:ilvl="2">
@@ -6647,6 +6805,8 @@
       </w:pPr>
       <w:rPr>
         <w:rFonts w:ascii="Wingdings" w:hAnsi="Wingdings" w:cs="Wingdings" w:hint="default"/>
+        <w:sz w:val="25"/>
+        <w:rFonts w:cs="Wingdings"/>
       </w:rPr>
     </w:lvl>
     <w:lvl w:ilvl="3">
@@ -6659,6 +6819,7 @@
       </w:pPr>
       <w:rPr>
         <w:rFonts w:ascii="Symbol" w:hAnsi="Symbol" w:cs="Symbol" w:hint="default"/>
+        <w:rFonts w:cs="Symbol"/>
       </w:rPr>
     </w:lvl>
     <w:lvl w:ilvl="4">
@@ -6671,6 +6832,7 @@
       </w:pPr>
       <w:rPr>
         <w:rFonts w:ascii="Courier New" w:hAnsi="Courier New" w:cs="Courier New" w:hint="default"/>
+        <w:rFonts w:cs="Courier New"/>
       </w:rPr>
     </w:lvl>
     <w:lvl w:ilvl="5">
@@ -6683,6 +6845,7 @@
       </w:pPr>
       <w:rPr>
         <w:rFonts w:ascii="Wingdings" w:hAnsi="Wingdings" w:cs="Wingdings" w:hint="default"/>
+        <w:rFonts w:cs="Wingdings"/>
       </w:rPr>
     </w:lvl>
     <w:lvl w:ilvl="6">
@@ -6695,6 +6858,7 @@
       </w:pPr>
       <w:rPr>
         <w:rFonts w:ascii="Symbol" w:hAnsi="Symbol" w:cs="Symbol" w:hint="default"/>
+        <w:rFonts w:cs="Symbol"/>
       </w:rPr>
     </w:lvl>
     <w:lvl w:ilvl="7">
@@ -6707,6 +6871,7 @@
       </w:pPr>
       <w:rPr>
         <w:rFonts w:ascii="Courier New" w:hAnsi="Courier New" w:cs="Courier New" w:hint="default"/>
+        <w:rFonts w:cs="Courier New"/>
       </w:rPr>
     </w:lvl>
     <w:lvl w:ilvl="8">
@@ -6719,6 +6884,7 @@
       </w:pPr>
       <w:rPr>
         <w:rFonts w:ascii="Wingdings" w:hAnsi="Wingdings" w:cs="Wingdings" w:hint="default"/>
+        <w:rFonts w:cs="Wingdings"/>
       </w:rPr>
     </w:lvl>
   </w:abstractNum>
@@ -6733,6 +6899,7 @@
       </w:pPr>
       <w:rPr>
         <w:rFonts w:ascii="Symbol" w:hAnsi="Symbol" w:cs="Symbol" w:hint="default"/>
+        <w:rFonts w:cs="Symbol"/>
       </w:rPr>
     </w:lvl>
     <w:lvl w:ilvl="1">
@@ -6745,6 +6912,7 @@
       </w:pPr>
       <w:rPr>
         <w:rFonts w:ascii="Courier New" w:hAnsi="Courier New" w:cs="Courier New" w:hint="default"/>
+        <w:rFonts w:cs="Courier New"/>
       </w:rPr>
     </w:lvl>
     <w:lvl w:ilvl="2">
@@ -6757,6 +6925,8 @@
       </w:pPr>
       <w:rPr>
         <w:rFonts w:ascii="Wingdings" w:hAnsi="Wingdings" w:cs="Wingdings" w:hint="default"/>
+        <w:sz w:val="25"/>
+        <w:rFonts w:cs="Wingdings"/>
       </w:rPr>
     </w:lvl>
     <w:lvl w:ilvl="3">
@@ -6769,6 +6939,7 @@
       </w:pPr>
       <w:rPr>
         <w:rFonts w:ascii="Symbol" w:hAnsi="Symbol" w:cs="Symbol" w:hint="default"/>
+        <w:rFonts w:cs="Symbol"/>
       </w:rPr>
     </w:lvl>
     <w:lvl w:ilvl="4">
@@ -6781,6 +6952,7 @@
       </w:pPr>
       <w:rPr>
         <w:rFonts w:ascii="Courier New" w:hAnsi="Courier New" w:cs="Courier New" w:hint="default"/>
+        <w:rFonts w:cs="Courier New"/>
       </w:rPr>
     </w:lvl>
     <w:lvl w:ilvl="5">
@@ -6793,6 +6965,7 @@
       </w:pPr>
       <w:rPr>
         <w:rFonts w:ascii="Wingdings" w:hAnsi="Wingdings" w:cs="Wingdings" w:hint="default"/>
+        <w:rFonts w:cs="Wingdings"/>
       </w:rPr>
     </w:lvl>
     <w:lvl w:ilvl="6">
@@ -6805,6 +6978,7 @@
       </w:pPr>
       <w:rPr>
         <w:rFonts w:ascii="Symbol" w:hAnsi="Symbol" w:cs="Symbol" w:hint="default"/>
+        <w:rFonts w:cs="Symbol"/>
       </w:rPr>
     </w:lvl>
     <w:lvl w:ilvl="7">
@@ -6817,6 +6991,7 @@
       </w:pPr>
       <w:rPr>
         <w:rFonts w:ascii="Courier New" w:hAnsi="Courier New" w:cs="Courier New" w:hint="default"/>
+        <w:rFonts w:cs="Courier New"/>
       </w:rPr>
     </w:lvl>
     <w:lvl w:ilvl="8">
@@ -6829,6 +7004,7 @@
       </w:pPr>
       <w:rPr>
         <w:rFonts w:ascii="Wingdings" w:hAnsi="Wingdings" w:cs="Wingdings" w:hint="default"/>
+        <w:rFonts w:cs="Wingdings"/>
       </w:rPr>
     </w:lvl>
   </w:abstractNum>
@@ -6843,6 +7019,7 @@
       </w:pPr>
       <w:rPr>
         <w:rFonts w:ascii="Wingdings" w:hAnsi="Wingdings" w:cs="Wingdings" w:hint="default"/>
+        <w:rFonts w:cs="Wingdings"/>
       </w:rPr>
     </w:lvl>
     <w:lvl w:ilvl="1">
@@ -6855,6 +7032,9 @@
       </w:pPr>
       <w:rPr>
         <w:rFonts w:ascii="Courier New" w:hAnsi="Courier New" w:cs="Courier New" w:hint="default"/>
+        <w:sz w:val="25"/>
+        <w:b w:val="false"/>
+        <w:rFonts w:cs="Courier New"/>
       </w:rPr>
     </w:lvl>
     <w:lvl w:ilvl="2">
@@ -6867,6 +7047,7 @@
       </w:pPr>
       <w:rPr>
         <w:rFonts w:ascii="Wingdings" w:hAnsi="Wingdings" w:cs="Wingdings" w:hint="default"/>
+        <w:rFonts w:cs="Wingdings"/>
       </w:rPr>
     </w:lvl>
     <w:lvl w:ilvl="3">
@@ -6879,6 +7060,7 @@
       </w:pPr>
       <w:rPr>
         <w:rFonts w:ascii="Symbol" w:hAnsi="Symbol" w:cs="Symbol" w:hint="default"/>
+        <w:rFonts w:cs="Symbol"/>
       </w:rPr>
     </w:lvl>
     <w:lvl w:ilvl="4">
@@ -6891,6 +7073,7 @@
       </w:pPr>
       <w:rPr>
         <w:rFonts w:ascii="Courier New" w:hAnsi="Courier New" w:cs="Courier New" w:hint="default"/>
+        <w:rFonts w:cs="Courier New"/>
       </w:rPr>
     </w:lvl>
     <w:lvl w:ilvl="5">
@@ -6903,6 +7086,7 @@
       </w:pPr>
       <w:rPr>
         <w:rFonts w:ascii="Wingdings" w:hAnsi="Wingdings" w:cs="Wingdings" w:hint="default"/>
+        <w:rFonts w:cs="Wingdings"/>
       </w:rPr>
     </w:lvl>
     <w:lvl w:ilvl="6">
@@ -6915,6 +7099,7 @@
       </w:pPr>
       <w:rPr>
         <w:rFonts w:ascii="Symbol" w:hAnsi="Symbol" w:cs="Symbol" w:hint="default"/>
+        <w:rFonts w:cs="Symbol"/>
       </w:rPr>
     </w:lvl>
     <w:lvl w:ilvl="7">
@@ -6927,6 +7112,7 @@
       </w:pPr>
       <w:rPr>
         <w:rFonts w:ascii="Courier New" w:hAnsi="Courier New" w:cs="Courier New" w:hint="default"/>
+        <w:rFonts w:cs="Courier New"/>
       </w:rPr>
     </w:lvl>
     <w:lvl w:ilvl="8">
@@ -6939,6 +7125,7 @@
       </w:pPr>
       <w:rPr>
         <w:rFonts w:ascii="Wingdings" w:hAnsi="Wingdings" w:cs="Wingdings" w:hint="default"/>
+        <w:rFonts w:cs="Wingdings"/>
       </w:rPr>
     </w:lvl>
   </w:abstractNum>
@@ -6953,6 +7140,7 @@
       </w:pPr>
       <w:rPr>
         <w:rFonts w:ascii="Wingdings" w:hAnsi="Wingdings" w:cs="Wingdings" w:hint="default"/>
+        <w:rFonts w:cs="Wingdings"/>
       </w:rPr>
     </w:lvl>
     <w:lvl w:ilvl="1">
@@ -6965,6 +7153,9 @@
       </w:pPr>
       <w:rPr>
         <w:rFonts w:ascii="Courier New" w:hAnsi="Courier New" w:cs="Courier New" w:hint="default"/>
+        <w:sz w:val="25"/>
+        <w:b w:val="false"/>
+        <w:rFonts w:cs="Courier New"/>
       </w:rPr>
     </w:lvl>
     <w:lvl w:ilvl="2">
@@ -6977,6 +7168,7 @@
       </w:pPr>
       <w:rPr>
         <w:rFonts w:ascii="Wingdings" w:hAnsi="Wingdings" w:cs="Wingdings" w:hint="default"/>
+        <w:rFonts w:cs="Wingdings"/>
       </w:rPr>
     </w:lvl>
     <w:lvl w:ilvl="3">
@@ -6989,6 +7181,7 @@
       </w:pPr>
       <w:rPr>
         <w:rFonts w:ascii="Symbol" w:hAnsi="Symbol" w:cs="Symbol" w:hint="default"/>
+        <w:rFonts w:cs="Symbol"/>
       </w:rPr>
     </w:lvl>
     <w:lvl w:ilvl="4">
@@ -7001,6 +7194,7 @@
       </w:pPr>
       <w:rPr>
         <w:rFonts w:ascii="Courier New" w:hAnsi="Courier New" w:cs="Courier New" w:hint="default"/>
+        <w:rFonts w:cs="Courier New"/>
       </w:rPr>
     </w:lvl>
     <w:lvl w:ilvl="5">
@@ -7013,6 +7207,7 @@
       </w:pPr>
       <w:rPr>
         <w:rFonts w:ascii="Wingdings" w:hAnsi="Wingdings" w:cs="Wingdings" w:hint="default"/>
+        <w:rFonts w:cs="Wingdings"/>
       </w:rPr>
     </w:lvl>
     <w:lvl w:ilvl="6">
@@ -7025,6 +7220,7 @@
       </w:pPr>
       <w:rPr>
         <w:rFonts w:ascii="Symbol" w:hAnsi="Symbol" w:cs="Symbol" w:hint="default"/>
+        <w:rFonts w:cs="Symbol"/>
       </w:rPr>
     </w:lvl>
     <w:lvl w:ilvl="7">
@@ -7037,6 +7233,7 @@
       </w:pPr>
       <w:rPr>
         <w:rFonts w:ascii="Courier New" w:hAnsi="Courier New" w:cs="Courier New" w:hint="default"/>
+        <w:rFonts w:cs="Courier New"/>
       </w:rPr>
     </w:lvl>
     <w:lvl w:ilvl="8">
@@ -7049,6 +7246,7 @@
       </w:pPr>
       <w:rPr>
         <w:rFonts w:ascii="Wingdings" w:hAnsi="Wingdings" w:cs="Wingdings" w:hint="default"/>
+        <w:rFonts w:cs="Wingdings"/>
       </w:rPr>
     </w:lvl>
   </w:abstractNum>
@@ -7598,6 +7796,1142 @@
       <w:lang w:val="en-US"/>
     </w:rPr>
   </w:style>
+  <w:style w:type="character" w:styleId="ListLabel4">
+    <w:name w:val="ListLabel 4"/>
+    <w:qFormat/>
+    <w:rPr>
+      <w:rFonts w:ascii="맑은 고딕" w:hAnsi="맑은 고딕" w:cs="Symbol"/>
+      <w:b w:val="false"/>
+      <w:sz w:val="24"/>
+    </w:rPr>
+  </w:style>
+  <w:style w:type="character" w:styleId="ListLabel5">
+    <w:name w:val="ListLabel 5"/>
+    <w:qFormat/>
+    <w:rPr>
+      <w:rFonts w:ascii="맑은 고딕" w:hAnsi="맑은 고딕" w:cs="Wingdings"/>
+      <w:b w:val="false"/>
+      <w:sz w:val="24"/>
+    </w:rPr>
+  </w:style>
+  <w:style w:type="character" w:styleId="ListLabel6">
+    <w:name w:val="ListLabel 6"/>
+    <w:qFormat/>
+    <w:rPr>
+      <w:rFonts w:cs="Wingdings"/>
+    </w:rPr>
+  </w:style>
+  <w:style w:type="character" w:styleId="ListLabel7">
+    <w:name w:val="ListLabel 7"/>
+    <w:qFormat/>
+    <w:rPr>
+      <w:rFonts w:cs="Symbol"/>
+    </w:rPr>
+  </w:style>
+  <w:style w:type="character" w:styleId="ListLabel8">
+    <w:name w:val="ListLabel 8"/>
+    <w:qFormat/>
+    <w:rPr>
+      <w:rFonts w:cs="Courier New"/>
+    </w:rPr>
+  </w:style>
+  <w:style w:type="character" w:styleId="ListLabel9">
+    <w:name w:val="ListLabel 9"/>
+    <w:qFormat/>
+    <w:rPr>
+      <w:rFonts w:cs="Wingdings"/>
+    </w:rPr>
+  </w:style>
+  <w:style w:type="character" w:styleId="ListLabel10">
+    <w:name w:val="ListLabel 10"/>
+    <w:qFormat/>
+    <w:rPr>
+      <w:rFonts w:cs="Symbol"/>
+    </w:rPr>
+  </w:style>
+  <w:style w:type="character" w:styleId="ListLabel11">
+    <w:name w:val="ListLabel 11"/>
+    <w:qFormat/>
+    <w:rPr>
+      <w:rFonts w:cs="Courier New"/>
+    </w:rPr>
+  </w:style>
+  <w:style w:type="character" w:styleId="ListLabel12">
+    <w:name w:val="ListLabel 12"/>
+    <w:qFormat/>
+    <w:rPr>
+      <w:rFonts w:cs="Wingdings"/>
+    </w:rPr>
+  </w:style>
+  <w:style w:type="character" w:styleId="ListLabel13">
+    <w:name w:val="ListLabel 13"/>
+    <w:qFormat/>
+    <w:rPr>
+      <w:rFonts w:cs="Wingdings"/>
+    </w:rPr>
+  </w:style>
+  <w:style w:type="character" w:styleId="ListLabel14">
+    <w:name w:val="ListLabel 14"/>
+    <w:qFormat/>
+    <w:rPr>
+      <w:rFonts w:ascii="맑은 고딕" w:hAnsi="맑은 고딕" w:cs="Wingdings"/>
+      <w:b w:val="false"/>
+      <w:sz w:val="24"/>
+    </w:rPr>
+  </w:style>
+  <w:style w:type="character" w:styleId="ListLabel15">
+    <w:name w:val="ListLabel 15"/>
+    <w:qFormat/>
+    <w:rPr>
+      <w:rFonts w:cs="Wingdings"/>
+    </w:rPr>
+  </w:style>
+  <w:style w:type="character" w:styleId="ListLabel16">
+    <w:name w:val="ListLabel 16"/>
+    <w:qFormat/>
+    <w:rPr>
+      <w:rFonts w:cs="Symbol"/>
+    </w:rPr>
+  </w:style>
+  <w:style w:type="character" w:styleId="ListLabel17">
+    <w:name w:val="ListLabel 17"/>
+    <w:qFormat/>
+    <w:rPr>
+      <w:rFonts w:cs="Courier New"/>
+    </w:rPr>
+  </w:style>
+  <w:style w:type="character" w:styleId="ListLabel18">
+    <w:name w:val="ListLabel 18"/>
+    <w:qFormat/>
+    <w:rPr>
+      <w:rFonts w:cs="Wingdings"/>
+    </w:rPr>
+  </w:style>
+  <w:style w:type="character" w:styleId="ListLabel19">
+    <w:name w:val="ListLabel 19"/>
+    <w:qFormat/>
+    <w:rPr>
+      <w:rFonts w:cs="Symbol"/>
+    </w:rPr>
+  </w:style>
+  <w:style w:type="character" w:styleId="ListLabel20">
+    <w:name w:val="ListLabel 20"/>
+    <w:qFormat/>
+    <w:rPr>
+      <w:rFonts w:cs="Courier New"/>
+    </w:rPr>
+  </w:style>
+  <w:style w:type="character" w:styleId="ListLabel21">
+    <w:name w:val="ListLabel 21"/>
+    <w:qFormat/>
+    <w:rPr>
+      <w:rFonts w:cs="Wingdings"/>
+    </w:rPr>
+  </w:style>
+  <w:style w:type="character" w:styleId="ListLabel22">
+    <w:name w:val="ListLabel 22"/>
+    <w:qFormat/>
+    <w:rPr>
+      <w:rFonts w:ascii="맑은 고딕" w:hAnsi="맑은 고딕" w:cs="Symbol"/>
+      <w:b w:val="false"/>
+      <w:sz w:val="24"/>
+    </w:rPr>
+  </w:style>
+  <w:style w:type="character" w:styleId="ListLabel23">
+    <w:name w:val="ListLabel 23"/>
+    <w:qFormat/>
+    <w:rPr>
+      <w:rFonts w:ascii="맑은 고딕" w:hAnsi="맑은 고딕" w:cs="Courier New"/>
+      <w:b w:val="false"/>
+      <w:sz w:val="24"/>
+    </w:rPr>
+  </w:style>
+  <w:style w:type="character" w:styleId="ListLabel24">
+    <w:name w:val="ListLabel 24"/>
+    <w:qFormat/>
+    <w:rPr>
+      <w:rFonts w:cs="Wingdings"/>
+    </w:rPr>
+  </w:style>
+  <w:style w:type="character" w:styleId="ListLabel25">
+    <w:name w:val="ListLabel 25"/>
+    <w:qFormat/>
+    <w:rPr>
+      <w:rFonts w:cs="Symbol"/>
+    </w:rPr>
+  </w:style>
+  <w:style w:type="character" w:styleId="ListLabel26">
+    <w:name w:val="ListLabel 26"/>
+    <w:qFormat/>
+    <w:rPr>
+      <w:rFonts w:cs="Courier New"/>
+    </w:rPr>
+  </w:style>
+  <w:style w:type="character" w:styleId="ListLabel27">
+    <w:name w:val="ListLabel 27"/>
+    <w:qFormat/>
+    <w:rPr>
+      <w:rFonts w:cs="Wingdings"/>
+    </w:rPr>
+  </w:style>
+  <w:style w:type="character" w:styleId="ListLabel28">
+    <w:name w:val="ListLabel 28"/>
+    <w:qFormat/>
+    <w:rPr>
+      <w:rFonts w:cs="Symbol"/>
+    </w:rPr>
+  </w:style>
+  <w:style w:type="character" w:styleId="ListLabel29">
+    <w:name w:val="ListLabel 29"/>
+    <w:qFormat/>
+    <w:rPr>
+      <w:rFonts w:cs="Courier New"/>
+    </w:rPr>
+  </w:style>
+  <w:style w:type="character" w:styleId="ListLabel30">
+    <w:name w:val="ListLabel 30"/>
+    <w:qFormat/>
+    <w:rPr>
+      <w:rFonts w:cs="Wingdings"/>
+    </w:rPr>
+  </w:style>
+  <w:style w:type="character" w:styleId="ListLabel31">
+    <w:name w:val="ListLabel 31"/>
+    <w:qFormat/>
+    <w:rPr>
+      <w:rFonts w:ascii="맑은 고딕" w:hAnsi="맑은 고딕" w:cs="Symbol"/>
+      <w:b w:val="false"/>
+      <w:sz w:val="24"/>
+    </w:rPr>
+  </w:style>
+  <w:style w:type="character" w:styleId="ListLabel32">
+    <w:name w:val="ListLabel 32"/>
+    <w:qFormat/>
+    <w:rPr>
+      <w:rFonts w:cs="Courier New"/>
+    </w:rPr>
+  </w:style>
+  <w:style w:type="character" w:styleId="ListLabel33">
+    <w:name w:val="ListLabel 33"/>
+    <w:qFormat/>
+    <w:rPr>
+      <w:rFonts w:cs="Wingdings"/>
+    </w:rPr>
+  </w:style>
+  <w:style w:type="character" w:styleId="ListLabel34">
+    <w:name w:val="ListLabel 34"/>
+    <w:qFormat/>
+    <w:rPr>
+      <w:rFonts w:cs="Symbol"/>
+    </w:rPr>
+  </w:style>
+  <w:style w:type="character" w:styleId="ListLabel35">
+    <w:name w:val="ListLabel 35"/>
+    <w:qFormat/>
+    <w:rPr>
+      <w:rFonts w:cs="Courier New"/>
+    </w:rPr>
+  </w:style>
+  <w:style w:type="character" w:styleId="ListLabel36">
+    <w:name w:val="ListLabel 36"/>
+    <w:qFormat/>
+    <w:rPr>
+      <w:rFonts w:cs="Wingdings"/>
+    </w:rPr>
+  </w:style>
+  <w:style w:type="character" w:styleId="ListLabel37">
+    <w:name w:val="ListLabel 37"/>
+    <w:qFormat/>
+    <w:rPr>
+      <w:rFonts w:cs="Symbol"/>
+    </w:rPr>
+  </w:style>
+  <w:style w:type="character" w:styleId="ListLabel38">
+    <w:name w:val="ListLabel 38"/>
+    <w:qFormat/>
+    <w:rPr>
+      <w:rFonts w:cs="Courier New"/>
+    </w:rPr>
+  </w:style>
+  <w:style w:type="character" w:styleId="ListLabel39">
+    <w:name w:val="ListLabel 39"/>
+    <w:qFormat/>
+    <w:rPr>
+      <w:rFonts w:cs="Wingdings"/>
+    </w:rPr>
+  </w:style>
+  <w:style w:type="character" w:styleId="ListLabel40">
+    <w:name w:val="ListLabel 40"/>
+    <w:qFormat/>
+    <w:rPr>
+      <w:rFonts w:ascii="맑은 고딕" w:hAnsi="맑은 고딕" w:cs="Symbol"/>
+      <w:sz w:val="24"/>
+    </w:rPr>
+  </w:style>
+  <w:style w:type="character" w:styleId="ListLabel41">
+    <w:name w:val="ListLabel 41"/>
+    <w:qFormat/>
+    <w:rPr>
+      <w:rFonts w:cs="Courier New"/>
+      <w:sz w:val="24"/>
+    </w:rPr>
+  </w:style>
+  <w:style w:type="character" w:styleId="ListLabel42">
+    <w:name w:val="ListLabel 42"/>
+    <w:qFormat/>
+    <w:rPr>
+      <w:rFonts w:cs="Wingdings"/>
+    </w:rPr>
+  </w:style>
+  <w:style w:type="character" w:styleId="ListLabel43">
+    <w:name w:val="ListLabel 43"/>
+    <w:qFormat/>
+    <w:rPr>
+      <w:rFonts w:cs="Symbol"/>
+    </w:rPr>
+  </w:style>
+  <w:style w:type="character" w:styleId="ListLabel44">
+    <w:name w:val="ListLabel 44"/>
+    <w:qFormat/>
+    <w:rPr>
+      <w:rFonts w:cs="Courier New"/>
+    </w:rPr>
+  </w:style>
+  <w:style w:type="character" w:styleId="ListLabel45">
+    <w:name w:val="ListLabel 45"/>
+    <w:qFormat/>
+    <w:rPr>
+      <w:rFonts w:cs="Wingdings"/>
+    </w:rPr>
+  </w:style>
+  <w:style w:type="character" w:styleId="ListLabel46">
+    <w:name w:val="ListLabel 46"/>
+    <w:qFormat/>
+    <w:rPr>
+      <w:rFonts w:cs="Symbol"/>
+    </w:rPr>
+  </w:style>
+  <w:style w:type="character" w:styleId="ListLabel47">
+    <w:name w:val="ListLabel 47"/>
+    <w:qFormat/>
+    <w:rPr>
+      <w:rFonts w:cs="Courier New"/>
+    </w:rPr>
+  </w:style>
+  <w:style w:type="character" w:styleId="ListLabel48">
+    <w:name w:val="ListLabel 48"/>
+    <w:qFormat/>
+    <w:rPr>
+      <w:rFonts w:cs="Wingdings"/>
+    </w:rPr>
+  </w:style>
+  <w:style w:type="character" w:styleId="ListLabel49">
+    <w:name w:val="ListLabel 49"/>
+    <w:qFormat/>
+    <w:rPr>
+      <w:rFonts w:cs="Wingdings"/>
+    </w:rPr>
+  </w:style>
+  <w:style w:type="character" w:styleId="ListLabel50">
+    <w:name w:val="ListLabel 50"/>
+    <w:qFormat/>
+    <w:rPr>
+      <w:rFonts w:ascii="맑은 고딕" w:hAnsi="맑은 고딕" w:cs="Courier New"/>
+      <w:sz w:val="25"/>
+    </w:rPr>
+  </w:style>
+  <w:style w:type="character" w:styleId="ListLabel51">
+    <w:name w:val="ListLabel 51"/>
+    <w:qFormat/>
+    <w:rPr>
+      <w:rFonts w:cs="Wingdings"/>
+    </w:rPr>
+  </w:style>
+  <w:style w:type="character" w:styleId="ListLabel52">
+    <w:name w:val="ListLabel 52"/>
+    <w:qFormat/>
+    <w:rPr>
+      <w:rFonts w:cs="Symbol"/>
+    </w:rPr>
+  </w:style>
+  <w:style w:type="character" w:styleId="ListLabel53">
+    <w:name w:val="ListLabel 53"/>
+    <w:qFormat/>
+    <w:rPr>
+      <w:rFonts w:cs="Courier New"/>
+    </w:rPr>
+  </w:style>
+  <w:style w:type="character" w:styleId="ListLabel54">
+    <w:name w:val="ListLabel 54"/>
+    <w:qFormat/>
+    <w:rPr>
+      <w:rFonts w:cs="Wingdings"/>
+    </w:rPr>
+  </w:style>
+  <w:style w:type="character" w:styleId="ListLabel55">
+    <w:name w:val="ListLabel 55"/>
+    <w:qFormat/>
+    <w:rPr>
+      <w:rFonts w:cs="Symbol"/>
+    </w:rPr>
+  </w:style>
+  <w:style w:type="character" w:styleId="ListLabel56">
+    <w:name w:val="ListLabel 56"/>
+    <w:qFormat/>
+    <w:rPr>
+      <w:rFonts w:cs="Courier New"/>
+    </w:rPr>
+  </w:style>
+  <w:style w:type="character" w:styleId="ListLabel57">
+    <w:name w:val="ListLabel 57"/>
+    <w:qFormat/>
+    <w:rPr>
+      <w:rFonts w:cs="Wingdings"/>
+    </w:rPr>
+  </w:style>
+  <w:style w:type="character" w:styleId="ListLabel58">
+    <w:name w:val="ListLabel 58"/>
+    <w:qFormat/>
+    <w:rPr>
+      <w:rFonts w:cs="Symbol"/>
+    </w:rPr>
+  </w:style>
+  <w:style w:type="character" w:styleId="ListLabel59">
+    <w:name w:val="ListLabel 59"/>
+    <w:qFormat/>
+    <w:rPr>
+      <w:rFonts w:ascii="맑은 고딕" w:hAnsi="맑은 고딕" w:cs="Symbol"/>
+      <w:b w:val="false"/>
+      <w:sz w:val="25"/>
+    </w:rPr>
+  </w:style>
+  <w:style w:type="character" w:styleId="ListLabel60">
+    <w:name w:val="ListLabel 60"/>
+    <w:qFormat/>
+    <w:rPr>
+      <w:rFonts w:cs="Wingdings"/>
+    </w:rPr>
+  </w:style>
+  <w:style w:type="character" w:styleId="ListLabel61">
+    <w:name w:val="ListLabel 61"/>
+    <w:qFormat/>
+    <w:rPr>
+      <w:rFonts w:cs="Symbol"/>
+    </w:rPr>
+  </w:style>
+  <w:style w:type="character" w:styleId="ListLabel62">
+    <w:name w:val="ListLabel 62"/>
+    <w:qFormat/>
+    <w:rPr>
+      <w:rFonts w:cs="Courier New"/>
+    </w:rPr>
+  </w:style>
+  <w:style w:type="character" w:styleId="ListLabel63">
+    <w:name w:val="ListLabel 63"/>
+    <w:qFormat/>
+    <w:rPr>
+      <w:rFonts w:cs="Wingdings"/>
+    </w:rPr>
+  </w:style>
+  <w:style w:type="character" w:styleId="ListLabel64">
+    <w:name w:val="ListLabel 64"/>
+    <w:qFormat/>
+    <w:rPr>
+      <w:rFonts w:cs="Symbol"/>
+    </w:rPr>
+  </w:style>
+  <w:style w:type="character" w:styleId="ListLabel65">
+    <w:name w:val="ListLabel 65"/>
+    <w:qFormat/>
+    <w:rPr>
+      <w:rFonts w:cs="Courier New"/>
+    </w:rPr>
+  </w:style>
+  <w:style w:type="character" w:styleId="ListLabel66">
+    <w:name w:val="ListLabel 66"/>
+    <w:qFormat/>
+    <w:rPr>
+      <w:rFonts w:cs="Wingdings"/>
+    </w:rPr>
+  </w:style>
+  <w:style w:type="character" w:styleId="ListLabel67">
+    <w:name w:val="ListLabel 67"/>
+    <w:qFormat/>
+    <w:rPr>
+      <w:rFonts w:cs="Wingdings"/>
+    </w:rPr>
+  </w:style>
+  <w:style w:type="character" w:styleId="ListLabel68">
+    <w:name w:val="ListLabel 68"/>
+    <w:qFormat/>
+    <w:rPr>
+      <w:rFonts w:cs="Courier New"/>
+    </w:rPr>
+  </w:style>
+  <w:style w:type="character" w:styleId="ListLabel69">
+    <w:name w:val="ListLabel 69"/>
+    <w:qFormat/>
+    <w:rPr>
+      <w:rFonts w:ascii="맑은 고딕" w:hAnsi="맑은 고딕" w:cs="Wingdings"/>
+      <w:sz w:val="25"/>
+    </w:rPr>
+  </w:style>
+  <w:style w:type="character" w:styleId="ListLabel70">
+    <w:name w:val="ListLabel 70"/>
+    <w:qFormat/>
+    <w:rPr>
+      <w:rFonts w:cs="Symbol"/>
+    </w:rPr>
+  </w:style>
+  <w:style w:type="character" w:styleId="ListLabel71">
+    <w:name w:val="ListLabel 71"/>
+    <w:qFormat/>
+    <w:rPr>
+      <w:rFonts w:cs="Courier New"/>
+    </w:rPr>
+  </w:style>
+  <w:style w:type="character" w:styleId="ListLabel72">
+    <w:name w:val="ListLabel 72"/>
+    <w:qFormat/>
+    <w:rPr>
+      <w:rFonts w:cs="Wingdings"/>
+    </w:rPr>
+  </w:style>
+  <w:style w:type="character" w:styleId="ListLabel73">
+    <w:name w:val="ListLabel 73"/>
+    <w:qFormat/>
+    <w:rPr>
+      <w:rFonts w:cs="Symbol"/>
+    </w:rPr>
+  </w:style>
+  <w:style w:type="character" w:styleId="ListLabel74">
+    <w:name w:val="ListLabel 74"/>
+    <w:qFormat/>
+    <w:rPr>
+      <w:rFonts w:cs="Courier New"/>
+    </w:rPr>
+  </w:style>
+  <w:style w:type="character" w:styleId="ListLabel75">
+    <w:name w:val="ListLabel 75"/>
+    <w:qFormat/>
+    <w:rPr>
+      <w:rFonts w:cs="Wingdings"/>
+    </w:rPr>
+  </w:style>
+  <w:style w:type="character" w:styleId="ListLabel76">
+    <w:name w:val="ListLabel 76"/>
+    <w:qFormat/>
+    <w:rPr>
+      <w:rFonts w:cs="Wingdings"/>
+    </w:rPr>
+  </w:style>
+  <w:style w:type="character" w:styleId="ListLabel77">
+    <w:name w:val="ListLabel 77"/>
+    <w:qFormat/>
+    <w:rPr>
+      <w:rFonts w:cs="Courier New"/>
+    </w:rPr>
+  </w:style>
+  <w:style w:type="character" w:styleId="ListLabel78">
+    <w:name w:val="ListLabel 78"/>
+    <w:qFormat/>
+    <w:rPr>
+      <w:rFonts w:ascii="맑은 고딕" w:hAnsi="맑은 고딕" w:cs="Wingdings"/>
+      <w:sz w:val="25"/>
+    </w:rPr>
+  </w:style>
+  <w:style w:type="character" w:styleId="ListLabel79">
+    <w:name w:val="ListLabel 79"/>
+    <w:qFormat/>
+    <w:rPr>
+      <w:rFonts w:cs="Symbol"/>
+    </w:rPr>
+  </w:style>
+  <w:style w:type="character" w:styleId="ListLabel80">
+    <w:name w:val="ListLabel 80"/>
+    <w:qFormat/>
+    <w:rPr>
+      <w:rFonts w:cs="Courier New"/>
+    </w:rPr>
+  </w:style>
+  <w:style w:type="character" w:styleId="ListLabel81">
+    <w:name w:val="ListLabel 81"/>
+    <w:qFormat/>
+    <w:rPr>
+      <w:rFonts w:cs="Wingdings"/>
+    </w:rPr>
+  </w:style>
+  <w:style w:type="character" w:styleId="ListLabel82">
+    <w:name w:val="ListLabel 82"/>
+    <w:qFormat/>
+    <w:rPr>
+      <w:rFonts w:cs="Symbol"/>
+    </w:rPr>
+  </w:style>
+  <w:style w:type="character" w:styleId="ListLabel83">
+    <w:name w:val="ListLabel 83"/>
+    <w:qFormat/>
+    <w:rPr>
+      <w:rFonts w:cs="Courier New"/>
+    </w:rPr>
+  </w:style>
+  <w:style w:type="character" w:styleId="ListLabel84">
+    <w:name w:val="ListLabel 84"/>
+    <w:qFormat/>
+    <w:rPr>
+      <w:rFonts w:cs="Wingdings"/>
+    </w:rPr>
+  </w:style>
+  <w:style w:type="character" w:styleId="ListLabel85">
+    <w:name w:val="ListLabel 85"/>
+    <w:qFormat/>
+    <w:rPr>
+      <w:rFonts w:cs="Symbol"/>
+    </w:rPr>
+  </w:style>
+  <w:style w:type="character" w:styleId="ListLabel86">
+    <w:name w:val="ListLabel 86"/>
+    <w:qFormat/>
+    <w:rPr>
+      <w:rFonts w:cs="Courier New"/>
+    </w:rPr>
+  </w:style>
+  <w:style w:type="character" w:styleId="ListLabel87">
+    <w:name w:val="ListLabel 87"/>
+    <w:qFormat/>
+    <w:rPr>
+      <w:rFonts w:ascii="맑은 고딕" w:hAnsi="맑은 고딕" w:cs="Wingdings"/>
+      <w:sz w:val="25"/>
+    </w:rPr>
+  </w:style>
+  <w:style w:type="character" w:styleId="ListLabel88">
+    <w:name w:val="ListLabel 88"/>
+    <w:qFormat/>
+    <w:rPr>
+      <w:rFonts w:cs="Symbol"/>
+    </w:rPr>
+  </w:style>
+  <w:style w:type="character" w:styleId="ListLabel89">
+    <w:name w:val="ListLabel 89"/>
+    <w:qFormat/>
+    <w:rPr>
+      <w:rFonts w:cs="Courier New"/>
+    </w:rPr>
+  </w:style>
+  <w:style w:type="character" w:styleId="ListLabel90">
+    <w:name w:val="ListLabel 90"/>
+    <w:qFormat/>
+    <w:rPr>
+      <w:rFonts w:cs="Wingdings"/>
+    </w:rPr>
+  </w:style>
+  <w:style w:type="character" w:styleId="ListLabel91">
+    <w:name w:val="ListLabel 91"/>
+    <w:qFormat/>
+    <w:rPr>
+      <w:rFonts w:cs="Symbol"/>
+    </w:rPr>
+  </w:style>
+  <w:style w:type="character" w:styleId="ListLabel92">
+    <w:name w:val="ListLabel 92"/>
+    <w:qFormat/>
+    <w:rPr>
+      <w:rFonts w:cs="Courier New"/>
+    </w:rPr>
+  </w:style>
+  <w:style w:type="character" w:styleId="ListLabel93">
+    <w:name w:val="ListLabel 93"/>
+    <w:qFormat/>
+    <w:rPr>
+      <w:rFonts w:cs="Wingdings"/>
+    </w:rPr>
+  </w:style>
+  <w:style w:type="character" w:styleId="ListLabel94">
+    <w:name w:val="ListLabel 94"/>
+    <w:qFormat/>
+    <w:rPr>
+      <w:rFonts w:cs="Symbol"/>
+    </w:rPr>
+  </w:style>
+  <w:style w:type="character" w:styleId="ListLabel95">
+    <w:name w:val="ListLabel 95"/>
+    <w:qFormat/>
+    <w:rPr>
+      <w:rFonts w:cs="Courier New"/>
+    </w:rPr>
+  </w:style>
+  <w:style w:type="character" w:styleId="ListLabel96">
+    <w:name w:val="ListLabel 96"/>
+    <w:qFormat/>
+    <w:rPr>
+      <w:rFonts w:ascii="맑은 고딕" w:hAnsi="맑은 고딕" w:cs="Wingdings"/>
+      <w:b w:val="false"/>
+      <w:sz w:val="25"/>
+    </w:rPr>
+  </w:style>
+  <w:style w:type="character" w:styleId="ListLabel97">
+    <w:name w:val="ListLabel 97"/>
+    <w:qFormat/>
+    <w:rPr>
+      <w:rFonts w:cs="Symbol"/>
+    </w:rPr>
+  </w:style>
+  <w:style w:type="character" w:styleId="ListLabel98">
+    <w:name w:val="ListLabel 98"/>
+    <w:qFormat/>
+    <w:rPr>
+      <w:rFonts w:cs="Courier New"/>
+    </w:rPr>
+  </w:style>
+  <w:style w:type="character" w:styleId="ListLabel99">
+    <w:name w:val="ListLabel 99"/>
+    <w:qFormat/>
+    <w:rPr>
+      <w:rFonts w:cs="Wingdings"/>
+    </w:rPr>
+  </w:style>
+  <w:style w:type="character" w:styleId="ListLabel100">
+    <w:name w:val="ListLabel 100"/>
+    <w:qFormat/>
+    <w:rPr>
+      <w:rFonts w:cs="Symbol"/>
+    </w:rPr>
+  </w:style>
+  <w:style w:type="character" w:styleId="ListLabel101">
+    <w:name w:val="ListLabel 101"/>
+    <w:qFormat/>
+    <w:rPr>
+      <w:rFonts w:cs="Courier New"/>
+    </w:rPr>
+  </w:style>
+  <w:style w:type="character" w:styleId="ListLabel102">
+    <w:name w:val="ListLabel 102"/>
+    <w:qFormat/>
+    <w:rPr>
+      <w:rFonts w:cs="Wingdings"/>
+    </w:rPr>
+  </w:style>
+  <w:style w:type="character" w:styleId="ListLabel103">
+    <w:name w:val="ListLabel 103"/>
+    <w:qFormat/>
+    <w:rPr>
+      <w:rFonts w:cs="Wingdings"/>
+    </w:rPr>
+  </w:style>
+  <w:style w:type="character" w:styleId="ListLabel104">
+    <w:name w:val="ListLabel 104"/>
+    <w:qFormat/>
+    <w:rPr>
+      <w:rFonts w:cs="Courier New"/>
+    </w:rPr>
+  </w:style>
+  <w:style w:type="character" w:styleId="ListLabel105">
+    <w:name w:val="ListLabel 105"/>
+    <w:qFormat/>
+    <w:rPr>
+      <w:rFonts w:ascii="맑은 고딕" w:hAnsi="맑은 고딕" w:cs="Wingdings"/>
+      <w:sz w:val="25"/>
+    </w:rPr>
+  </w:style>
+  <w:style w:type="character" w:styleId="ListLabel106">
+    <w:name w:val="ListLabel 106"/>
+    <w:qFormat/>
+    <w:rPr>
+      <w:rFonts w:cs="Symbol"/>
+    </w:rPr>
+  </w:style>
+  <w:style w:type="character" w:styleId="ListLabel107">
+    <w:name w:val="ListLabel 107"/>
+    <w:qFormat/>
+    <w:rPr>
+      <w:rFonts w:cs="Courier New"/>
+    </w:rPr>
+  </w:style>
+  <w:style w:type="character" w:styleId="ListLabel108">
+    <w:name w:val="ListLabel 108"/>
+    <w:qFormat/>
+    <w:rPr>
+      <w:rFonts w:cs="Wingdings"/>
+    </w:rPr>
+  </w:style>
+  <w:style w:type="character" w:styleId="ListLabel109">
+    <w:name w:val="ListLabel 109"/>
+    <w:qFormat/>
+    <w:rPr>
+      <w:rFonts w:cs="Symbol"/>
+    </w:rPr>
+  </w:style>
+  <w:style w:type="character" w:styleId="ListLabel110">
+    <w:name w:val="ListLabel 110"/>
+    <w:qFormat/>
+    <w:rPr>
+      <w:rFonts w:cs="Courier New"/>
+    </w:rPr>
+  </w:style>
+  <w:style w:type="character" w:styleId="ListLabel111">
+    <w:name w:val="ListLabel 111"/>
+    <w:qFormat/>
+    <w:rPr>
+      <w:rFonts w:cs="Wingdings"/>
+    </w:rPr>
+  </w:style>
+  <w:style w:type="character" w:styleId="ListLabel112">
+    <w:name w:val="ListLabel 112"/>
+    <w:qFormat/>
+    <w:rPr>
+      <w:rFonts w:cs="Symbol"/>
+    </w:rPr>
+  </w:style>
+  <w:style w:type="character" w:styleId="ListLabel113">
+    <w:name w:val="ListLabel 113"/>
+    <w:qFormat/>
+    <w:rPr>
+      <w:rFonts w:cs="Courier New"/>
+    </w:rPr>
+  </w:style>
+  <w:style w:type="character" w:styleId="ListLabel114">
+    <w:name w:val="ListLabel 114"/>
+    <w:qFormat/>
+    <w:rPr>
+      <w:rFonts w:ascii="맑은 고딕" w:hAnsi="맑은 고딕" w:cs="Wingdings"/>
+      <w:sz w:val="25"/>
+    </w:rPr>
+  </w:style>
+  <w:style w:type="character" w:styleId="ListLabel115">
+    <w:name w:val="ListLabel 115"/>
+    <w:qFormat/>
+    <w:rPr>
+      <w:rFonts w:cs="Symbol"/>
+    </w:rPr>
+  </w:style>
+  <w:style w:type="character" w:styleId="ListLabel116">
+    <w:name w:val="ListLabel 116"/>
+    <w:qFormat/>
+    <w:rPr>
+      <w:rFonts w:cs="Courier New"/>
+    </w:rPr>
+  </w:style>
+  <w:style w:type="character" w:styleId="ListLabel117">
+    <w:name w:val="ListLabel 117"/>
+    <w:qFormat/>
+    <w:rPr>
+      <w:rFonts w:cs="Wingdings"/>
+    </w:rPr>
+  </w:style>
+  <w:style w:type="character" w:styleId="ListLabel118">
+    <w:name w:val="ListLabel 118"/>
+    <w:qFormat/>
+    <w:rPr>
+      <w:rFonts w:cs="Symbol"/>
+    </w:rPr>
+  </w:style>
+  <w:style w:type="character" w:styleId="ListLabel119">
+    <w:name w:val="ListLabel 119"/>
+    <w:qFormat/>
+    <w:rPr>
+      <w:rFonts w:cs="Courier New"/>
+    </w:rPr>
+  </w:style>
+  <w:style w:type="character" w:styleId="ListLabel120">
+    <w:name w:val="ListLabel 120"/>
+    <w:qFormat/>
+    <w:rPr>
+      <w:rFonts w:cs="Wingdings"/>
+    </w:rPr>
+  </w:style>
+  <w:style w:type="character" w:styleId="ListLabel121">
+    <w:name w:val="ListLabel 121"/>
+    <w:qFormat/>
+    <w:rPr>
+      <w:rFonts w:cs="Symbol"/>
+    </w:rPr>
+  </w:style>
+  <w:style w:type="character" w:styleId="ListLabel122">
+    <w:name w:val="ListLabel 122"/>
+    <w:qFormat/>
+    <w:rPr>
+      <w:rFonts w:cs="Courier New"/>
+    </w:rPr>
+  </w:style>
+  <w:style w:type="character" w:styleId="ListLabel123">
+    <w:name w:val="ListLabel 123"/>
+    <w:qFormat/>
+    <w:rPr>
+      <w:rFonts w:ascii="맑은 고딕" w:hAnsi="맑은 고딕" w:cs="Wingdings"/>
+      <w:sz w:val="25"/>
+    </w:rPr>
+  </w:style>
+  <w:style w:type="character" w:styleId="ListLabel124">
+    <w:name w:val="ListLabel 124"/>
+    <w:qFormat/>
+    <w:rPr>
+      <w:rFonts w:cs="Symbol"/>
+    </w:rPr>
+  </w:style>
+  <w:style w:type="character" w:styleId="ListLabel125">
+    <w:name w:val="ListLabel 125"/>
+    <w:qFormat/>
+    <w:rPr>
+      <w:rFonts w:cs="Courier New"/>
+    </w:rPr>
+  </w:style>
+  <w:style w:type="character" w:styleId="ListLabel126">
+    <w:name w:val="ListLabel 126"/>
+    <w:qFormat/>
+    <w:rPr>
+      <w:rFonts w:cs="Wingdings"/>
+    </w:rPr>
+  </w:style>
+  <w:style w:type="character" w:styleId="ListLabel127">
+    <w:name w:val="ListLabel 127"/>
+    <w:qFormat/>
+    <w:rPr>
+      <w:rFonts w:cs="Symbol"/>
+    </w:rPr>
+  </w:style>
+  <w:style w:type="character" w:styleId="ListLabel128">
+    <w:name w:val="ListLabel 128"/>
+    <w:qFormat/>
+    <w:rPr>
+      <w:rFonts w:cs="Courier New"/>
+    </w:rPr>
+  </w:style>
+  <w:style w:type="character" w:styleId="ListLabel129">
+    <w:name w:val="ListLabel 129"/>
+    <w:qFormat/>
+    <w:rPr>
+      <w:rFonts w:cs="Wingdings"/>
+    </w:rPr>
+  </w:style>
+  <w:style w:type="character" w:styleId="ListLabel130">
+    <w:name w:val="ListLabel 130"/>
+    <w:qFormat/>
+    <w:rPr>
+      <w:rFonts w:cs="Symbol"/>
+    </w:rPr>
+  </w:style>
+  <w:style w:type="character" w:styleId="ListLabel131">
+    <w:name w:val="ListLabel 131"/>
+    <w:qFormat/>
+    <w:rPr>
+      <w:rFonts w:cs="Courier New"/>
+    </w:rPr>
+  </w:style>
+  <w:style w:type="character" w:styleId="ListLabel132">
+    <w:name w:val="ListLabel 132"/>
+    <w:qFormat/>
+    <w:rPr>
+      <w:rFonts w:ascii="맑은 고딕" w:hAnsi="맑은 고딕" w:cs="Wingdings"/>
+      <w:sz w:val="25"/>
+    </w:rPr>
+  </w:style>
+  <w:style w:type="character" w:styleId="ListLabel133">
+    <w:name w:val="ListLabel 133"/>
+    <w:qFormat/>
+    <w:rPr>
+      <w:rFonts w:cs="Symbol"/>
+    </w:rPr>
+  </w:style>
+  <w:style w:type="character" w:styleId="ListLabel134">
+    <w:name w:val="ListLabel 134"/>
+    <w:qFormat/>
+    <w:rPr>
+      <w:rFonts w:cs="Courier New"/>
+    </w:rPr>
+  </w:style>
+  <w:style w:type="character" w:styleId="ListLabel135">
+    <w:name w:val="ListLabel 135"/>
+    <w:qFormat/>
+    <w:rPr>
+      <w:rFonts w:cs="Wingdings"/>
+    </w:rPr>
+  </w:style>
+  <w:style w:type="character" w:styleId="ListLabel136">
+    <w:name w:val="ListLabel 136"/>
+    <w:qFormat/>
+    <w:rPr>
+      <w:rFonts w:cs="Symbol"/>
+    </w:rPr>
+  </w:style>
+  <w:style w:type="character" w:styleId="ListLabel137">
+    <w:name w:val="ListLabel 137"/>
+    <w:qFormat/>
+    <w:rPr>
+      <w:rFonts w:cs="Courier New"/>
+    </w:rPr>
+  </w:style>
+  <w:style w:type="character" w:styleId="ListLabel138">
+    <w:name w:val="ListLabel 138"/>
+    <w:qFormat/>
+    <w:rPr>
+      <w:rFonts w:cs="Wingdings"/>
+    </w:rPr>
+  </w:style>
+  <w:style w:type="character" w:styleId="ListLabel139">
+    <w:name w:val="ListLabel 139"/>
+    <w:qFormat/>
+    <w:rPr>
+      <w:rFonts w:cs="Wingdings"/>
+    </w:rPr>
+  </w:style>
+  <w:style w:type="character" w:styleId="ListLabel140">
+    <w:name w:val="ListLabel 140"/>
+    <w:qFormat/>
+    <w:rPr>
+      <w:rFonts w:ascii="맑은 고딕" w:hAnsi="맑은 고딕" w:cs="Courier New"/>
+      <w:b w:val="false"/>
+      <w:sz w:val="25"/>
+    </w:rPr>
+  </w:style>
+  <w:style w:type="character" w:styleId="ListLabel141">
+    <w:name w:val="ListLabel 141"/>
+    <w:qFormat/>
+    <w:rPr>
+      <w:rFonts w:cs="Wingdings"/>
+    </w:rPr>
+  </w:style>
+  <w:style w:type="character" w:styleId="ListLabel142">
+    <w:name w:val="ListLabel 142"/>
+    <w:qFormat/>
+    <w:rPr>
+      <w:rFonts w:cs="Symbol"/>
+    </w:rPr>
+  </w:style>
+  <w:style w:type="character" w:styleId="ListLabel143">
+    <w:name w:val="ListLabel 143"/>
+    <w:qFormat/>
+    <w:rPr>
+      <w:rFonts w:cs="Courier New"/>
+    </w:rPr>
+  </w:style>
+  <w:style w:type="character" w:styleId="ListLabel144">
+    <w:name w:val="ListLabel 144"/>
+    <w:qFormat/>
+    <w:rPr>
+      <w:rFonts w:cs="Wingdings"/>
+    </w:rPr>
+  </w:style>
+  <w:style w:type="character" w:styleId="ListLabel145">
+    <w:name w:val="ListLabel 145"/>
+    <w:qFormat/>
+    <w:rPr>
+      <w:rFonts w:cs="Symbol"/>
+    </w:rPr>
+  </w:style>
+  <w:style w:type="character" w:styleId="ListLabel146">
+    <w:name w:val="ListLabel 146"/>
+    <w:qFormat/>
+    <w:rPr>
+      <w:rFonts w:cs="Courier New"/>
+    </w:rPr>
+  </w:style>
+  <w:style w:type="character" w:styleId="ListLabel147">
+    <w:name w:val="ListLabel 147"/>
+    <w:qFormat/>
+    <w:rPr>
+      <w:rFonts w:cs="Wingdings"/>
+    </w:rPr>
+  </w:style>
+  <w:style w:type="character" w:styleId="ListLabel148">
+    <w:name w:val="ListLabel 148"/>
+    <w:qFormat/>
+    <w:rPr>
+      <w:rFonts w:cs="Wingdings"/>
+    </w:rPr>
+  </w:style>
+  <w:style w:type="character" w:styleId="ListLabel149">
+    <w:name w:val="ListLabel 149"/>
+    <w:qFormat/>
+    <w:rPr>
+      <w:rFonts w:ascii="맑은 고딕" w:hAnsi="맑은 고딕" w:cs="Courier New"/>
+      <w:b w:val="false"/>
+      <w:sz w:val="25"/>
+    </w:rPr>
+  </w:style>
+  <w:style w:type="character" w:styleId="ListLabel150">
+    <w:name w:val="ListLabel 150"/>
+    <w:qFormat/>
+    <w:rPr>
+      <w:rFonts w:cs="Wingdings"/>
+    </w:rPr>
+  </w:style>
+  <w:style w:type="character" w:styleId="ListLabel151">
+    <w:name w:val="ListLabel 151"/>
+    <w:qFormat/>
+    <w:rPr>
+      <w:rFonts w:cs="Symbol"/>
+    </w:rPr>
+  </w:style>
+  <w:style w:type="character" w:styleId="ListLabel152">
+    <w:name w:val="ListLabel 152"/>
+    <w:qFormat/>
+    <w:rPr>
+      <w:rFonts w:cs="Courier New"/>
+    </w:rPr>
+  </w:style>
+  <w:style w:type="character" w:styleId="ListLabel153">
+    <w:name w:val="ListLabel 153"/>
+    <w:qFormat/>
+    <w:rPr>
+      <w:rFonts w:cs="Wingdings"/>
+    </w:rPr>
+  </w:style>
+  <w:style w:type="character" w:styleId="ListLabel154">
+    <w:name w:val="ListLabel 154"/>
+    <w:qFormat/>
+    <w:rPr>
+      <w:rFonts w:cs="Symbol"/>
+    </w:rPr>
+  </w:style>
+  <w:style w:type="character" w:styleId="ListLabel155">
+    <w:name w:val="ListLabel 155"/>
+    <w:qFormat/>
+    <w:rPr>
+      <w:rFonts w:cs="Courier New"/>
+    </w:rPr>
+  </w:style>
+  <w:style w:type="character" w:styleId="ListLabel156">
+    <w:name w:val="ListLabel 156"/>
+    <w:qFormat/>
+    <w:rPr>
+      <w:rFonts w:cs="Wingdings"/>
+    </w:rPr>
+  </w:style>
+  <w:style w:type="character" w:styleId="ListLabel157">
+    <w:name w:val="ListLabel 157"/>
+    <w:qFormat/>
+    <w:rPr>
+      <w:rFonts w:eastAsia="맑은 고딕" w:cs="맑은 고딕" w:cstheme="minorAscii" w:eastAsiaTheme="minorAscii"/>
+      <w:b w:val="false"/>
+      <w:bCs w:val="false"/>
+      <w:color w:val="auto"/>
+      <w:sz w:val="24"/>
+      <w:szCs w:val="24"/>
+      <w:u w:val="none"/>
+      <w:lang w:eastAsia="ko-KR"/>
+    </w:rPr>
+  </w:style>
+  <w:style w:type="character" w:styleId="ListLabel158">
+    <w:name w:val="ListLabel 158"/>
+    <w:qFormat/>
+    <w:rPr>
+      <w:rFonts w:ascii="Malgun Gothic" w:hAnsi="Malgun Gothic" w:eastAsia="Malgun Gothic" w:cs="Malgun Gothic"/>
+      <w:color w:val="auto"/>
+      <w:sz w:val="24"/>
+      <w:szCs w:val="24"/>
+      <w:lang w:eastAsia="ko-KR"/>
+    </w:rPr>
+  </w:style>
+  <w:style w:type="character" w:styleId="ListLabel159">
+    <w:name w:val="ListLabel 159"/>
+    <w:qFormat/>
+    <w:rPr>
+      <w:rFonts w:ascii="Malgun Gothic" w:hAnsi="Malgun Gothic" w:eastAsia="Malgun Gothic" w:cs="Malgun Gothic"/>
+      <w:sz w:val="24"/>
+      <w:szCs w:val="24"/>
+      <w:lang w:val="en-US"/>
+    </w:rPr>
+  </w:style>
   <w:style w:type="paragraph" w:styleId="Heading">
     <w:name w:val="Heading"/>
     <w:basedOn w:val="Normal"/>
@@ -7665,6 +8999,19 @@
       <w:ind w:left="800" w:hanging="0"/>
     </w:pPr>
     <w:rPr/>
+  </w:style>
+  <w:style w:type="paragraph" w:styleId="PreformattedText">
+    <w:name w:val="Preformatted Text"/>
+    <w:basedOn w:val="Normal"/>
+    <w:qFormat/>
+    <w:pPr>
+      <w:spacing w:before="0" w:after="0"/>
+    </w:pPr>
+    <w:rPr>
+      <w:rFonts w:ascii="Liberation Mono" w:hAnsi="Liberation Mono" w:eastAsia="DejaVu Sans Mono" w:cs="Liberation Mono"/>
+      <w:sz w:val="20"/>
+      <w:szCs w:val="20"/>
+    </w:rPr>
   </w:style>
   <w:style w:type="table" w:default="1" w:styleId="6">
     <w:name w:val="Normal Table"/>

</xml_diff>